<commit_message>
att 3.1 REST and CLoud
</commit_message>
<xml_diff>
--- a/projeto/Documento.OLD/Projeto Let’s Cook - 3.0.docx
+++ b/projeto/Documento.OLD/Projeto Let’s Cook - 3.0.docx
@@ -1,6 +1,6 @@
 
 <file path=word/document.xml><?xml version="1.0" encoding="utf-8"?>
-<w:document xmlns:wpc="http://schemas.microsoft.com/office/word/2010/wordprocessingCanvas" xmlns:cx="http://schemas.microsoft.com/office/drawing/2014/chartex" xmlns:mc="http://schemas.openxmlformats.org/markup-compatibility/2006" xmlns:o="urn:schemas-microsoft-com:office:office" xmlns:r="http://schemas.openxmlformats.org/officeDocument/2006/relationships" xmlns:m="http://schemas.openxmlformats.org/officeDocument/2006/math" xmlns:v="urn:schemas-microsoft-com:vml" xmlns:wp14="http://schemas.microsoft.com/office/word/2010/wordprocessingDrawing" xmlns:wp="http://schemas.openxmlformats.org/drawingml/2006/wordprocessingDrawing" xmlns:w10="urn:schemas-microsoft-com:office:word" xmlns:w="http://schemas.openxmlformats.org/wordprocessingml/2006/main" xmlns:w14="http://schemas.microsoft.com/office/word/2010/wordml" xmlns:w15="http://schemas.microsoft.com/office/word/2012/wordml" xmlns:w16se="http://schemas.microsoft.com/office/word/2015/wordml/symex" xmlns:wpg="http://schemas.microsoft.com/office/word/2010/wordprocessingGroup" xmlns:wpi="http://schemas.microsoft.com/office/word/2010/wordprocessingInk" xmlns:wne="http://schemas.microsoft.com/office/word/2006/wordml" xmlns:wps="http://schemas.microsoft.com/office/word/2010/wordprocessingShape" mc:Ignorable="w14 w15 w16se wp14">
+<w:document xmlns:wpc="http://schemas.microsoft.com/office/word/2010/wordprocessingCanvas" xmlns:cx="http://schemas.microsoft.com/office/drawing/2014/chartex" xmlns:cx1="http://schemas.microsoft.com/office/drawing/2015/9/8/chartex" xmlns:mc="http://schemas.openxmlformats.org/markup-compatibility/2006" xmlns:o="urn:schemas-microsoft-com:office:office" xmlns:r="http://schemas.openxmlformats.org/officeDocument/2006/relationships" xmlns:m="http://schemas.openxmlformats.org/officeDocument/2006/math" xmlns:v="urn:schemas-microsoft-com:vml" xmlns:wp14="http://schemas.microsoft.com/office/word/2010/wordprocessingDrawing" xmlns:wp="http://schemas.openxmlformats.org/drawingml/2006/wordprocessingDrawing" xmlns:w10="urn:schemas-microsoft-com:office:word" xmlns:w="http://schemas.openxmlformats.org/wordprocessingml/2006/main" xmlns:w14="http://schemas.microsoft.com/office/word/2010/wordml" xmlns:w15="http://schemas.microsoft.com/office/word/2012/wordml" xmlns:w16se="http://schemas.microsoft.com/office/word/2015/wordml/symex" xmlns:wpg="http://schemas.microsoft.com/office/word/2010/wordprocessingGroup" xmlns:wpi="http://schemas.microsoft.com/office/word/2010/wordprocessingInk" xmlns:wne="http://schemas.microsoft.com/office/word/2006/wordml" xmlns:wps="http://schemas.microsoft.com/office/word/2010/wordprocessingShape" mc:Ignorable="w14 w15 w16se wp14">
   <w:body>
     <w:p>
       <w:pPr>
@@ -4711,7 +4711,7 @@
                 <w:sz w:val="24"/>
                 <w:szCs w:val="24"/>
                 <w:shd w:val="clear" w:color="auto" w:fill="FFFFFF"/>
-                <w:lang w:eastAsia="pt-BR"/>
+                <w:lang w:eastAsia="ja-JP"/>
               </w:rPr>
               <w:drawing>
                 <wp:inline distT="0" distB="0" distL="0" distR="0" wp14:anchorId="080A0091" wp14:editId="02C45CFF">
@@ -5008,7 +5008,7 @@
       <w:r>
         <w:rPr>
           <w:noProof/>
-          <w:lang w:eastAsia="pt-BR"/>
+          <w:lang w:eastAsia="ja-JP"/>
         </w:rPr>
         <w:drawing>
           <wp:inline distT="0" distB="0" distL="0" distR="0" wp14:anchorId="0EE7C6B6" wp14:editId="7DDBAE8B">
@@ -5653,7 +5653,7 @@
       <w:r>
         <w:rPr>
           <w:noProof/>
-          <w:lang w:eastAsia="pt-BR"/>
+          <w:lang w:eastAsia="ja-JP"/>
         </w:rPr>
         <w:drawing>
           <wp:inline distT="0" distB="0" distL="0" distR="0" wp14:anchorId="6EE12C42" wp14:editId="59A0C7BA">
@@ -6989,7 +6989,7 @@
           <w:rFonts w:ascii="Arial" w:hAnsi="Arial" w:cs="Arial"/>
           <w:noProof/>
           <w:sz w:val="24"/>
-          <w:lang w:eastAsia="pt-BR"/>
+          <w:lang w:eastAsia="ja-JP"/>
         </w:rPr>
         <w:drawing>
           <wp:inline distT="0" distB="0" distL="0" distR="0" wp14:anchorId="0EBE01EC" wp14:editId="593C47EC">
@@ -7120,11 +7120,7 @@
     </w:p>
     <w:p>
       <w:pPr>
-        <w:rPr>
-          <w:rFonts w:ascii="Arial" w:hAnsi="Arial" w:cs="Arial"/>
-          <w:sz w:val="24"/>
-          <w:szCs w:val="24"/>
-        </w:rPr>
+        <w:pStyle w:val="Index2"/>
       </w:pPr>
     </w:p>
     <w:p>
@@ -7199,7 +7195,7 @@
           <w:szCs w:val="24"/>
           <w:shd w:val="clear" w:color="auto" w:fill="FFFFFF"/>
         </w:rPr>
-        <w:t>Com o angular</w:t>
+        <w:t>Com o angular é escrito aplicativos c</w:t>
       </w:r>
       <w:r>
         <w:rPr>
@@ -7209,7 +7205,7 @@
           <w:szCs w:val="24"/>
           <w:shd w:val="clear" w:color="auto" w:fill="FFFFFF"/>
         </w:rPr>
-        <w:t xml:space="preserve"> é escrito</w:t>
+        <w:t>ompondo modelos HTML com marca</w:t>
       </w:r>
       <w:r>
         <w:rPr>
@@ -7219,7 +7215,7 @@
           <w:szCs w:val="24"/>
           <w:shd w:val="clear" w:color="auto" w:fill="FFFFFF"/>
         </w:rPr>
-        <w:t xml:space="preserve"> aplicativos c</w:t>
+        <w:t>ção angularizada, escreve também</w:t>
       </w:r>
       <w:r>
         <w:rPr>
@@ -7229,7 +7225,7 @@
           <w:szCs w:val="24"/>
           <w:shd w:val="clear" w:color="auto" w:fill="FFFFFF"/>
         </w:rPr>
-        <w:t>ompondo modelos HTML com marca</w:t>
+        <w:t xml:space="preserve"> classes de componentes para gere</w:t>
       </w:r>
       <w:r>
         <w:rPr>
@@ -7239,7 +7235,7 @@
           <w:szCs w:val="24"/>
           <w:shd w:val="clear" w:color="auto" w:fill="FFFFFF"/>
         </w:rPr>
-        <w:t>ção angularizada, escreve também</w:t>
+        <w:t>nciar esses modelos, adiciona</w:t>
       </w:r>
       <w:r>
         <w:rPr>
@@ -7249,7 +7245,7 @@
           <w:szCs w:val="24"/>
           <w:shd w:val="clear" w:color="auto" w:fill="FFFFFF"/>
         </w:rPr>
-        <w:t xml:space="preserve"> classes de componentes para gere</w:t>
+        <w:t xml:space="preserve"> lóg</w:t>
       </w:r>
       <w:r>
         <w:rPr>
@@ -7259,7 +7255,7 @@
           <w:szCs w:val="24"/>
           <w:shd w:val="clear" w:color="auto" w:fill="FFFFFF"/>
         </w:rPr>
-        <w:t>nciar esses modelos, adiciona</w:t>
+        <w:t>ica de aplicativos em serviços,</w:t>
       </w:r>
       <w:r>
         <w:rPr>
@@ -7269,7 +7265,7 @@
           <w:szCs w:val="24"/>
           <w:shd w:val="clear" w:color="auto" w:fill="FFFFFF"/>
         </w:rPr>
-        <w:t xml:space="preserve"> lóg</w:t>
+        <w:t xml:space="preserve"> componentes e serviços de bo</w:t>
       </w:r>
       <w:r>
         <w:rPr>
@@ -7279,28 +7275,216 @@
           <w:szCs w:val="24"/>
           <w:shd w:val="clear" w:color="auto" w:fill="FFFFFF"/>
         </w:rPr>
-        <w:t>ica de aplicativos em serviços,</w:t>
-      </w:r>
-      <w:r>
-        <w:rPr>
-          <w:rFonts w:ascii="Arial" w:hAnsi="Arial" w:cs="Arial"/>
+        <w:t>xe em módulos.</w:t>
+      </w:r>
+    </w:p>
+    <w:p>
+      <w:pPr>
+        <w:pStyle w:val="Index2"/>
+        <w:rPr>
           <w:color w:val="212121"/>
-          <w:sz w:val="24"/>
-          <w:szCs w:val="24"/>
           <w:shd w:val="clear" w:color="auto" w:fill="FFFFFF"/>
         </w:rPr>
-        <w:t xml:space="preserve"> componentes e serviços de bo</w:t>
-      </w:r>
-      <w:r>
-        <w:rPr>
-          <w:rFonts w:ascii="Arial" w:hAnsi="Arial" w:cs="Arial"/>
+      </w:pPr>
+      <w:r>
+        <w:rPr>
           <w:color w:val="212121"/>
-          <w:sz w:val="24"/>
-          <w:szCs w:val="24"/>
           <w:shd w:val="clear" w:color="auto" w:fill="FFFFFF"/>
         </w:rPr>
-        <w:t>xe em módulos (ANGULAR, 2010).</w:t>
-      </w:r>
+        <w:t xml:space="preserve"> Está linguagem contempla o front-end da aplicação, que recebe e responde os dados em formato JSON pelo Rest para a API em java.</w:t>
+      </w:r>
+    </w:p>
+    <w:p>
+      <w:pPr>
+        <w:rPr>
+          <w:lang w:eastAsia="ar-SA"/>
+        </w:rPr>
+      </w:pPr>
+    </w:p>
+    <w:p>
+      <w:pPr>
+        <w:rPr>
+          <w:lang w:eastAsia="ar-SA"/>
+        </w:rPr>
+      </w:pPr>
+    </w:p>
+    <w:p>
+      <w:pPr>
+        <w:rPr>
+          <w:lang w:eastAsia="ar-SA"/>
+        </w:rPr>
+      </w:pPr>
+    </w:p>
+    <w:p>
+      <w:pPr>
+        <w:rPr>
+          <w:lang w:eastAsia="ar-SA"/>
+        </w:rPr>
+      </w:pPr>
+    </w:p>
+    <w:p>
+      <w:pPr>
+        <w:rPr>
+          <w:lang w:eastAsia="ar-SA"/>
+        </w:rPr>
+      </w:pPr>
+    </w:p>
+    <w:p>
+      <w:pPr>
+        <w:pStyle w:val="Heading2"/>
+      </w:pPr>
+      <w:r>
+        <w:lastRenderedPageBreak/>
+        <w:t>REST</w:t>
+      </w:r>
+    </w:p>
+    <w:p>
+      <w:pPr>
+        <w:pStyle w:val="Index2"/>
+      </w:pPr>
+    </w:p>
+    <w:p>
+      <w:pPr>
+        <w:ind w:firstLine="708"/>
+        <w:jc w:val="both"/>
+        <w:rPr>
+          <w:rFonts w:ascii="Arial" w:hAnsi="Arial" w:cs="Arial"/>
+          <w:sz w:val="24"/>
+          <w:szCs w:val="24"/>
+          <w:lang w:eastAsia="ar-SA"/>
+        </w:rPr>
+      </w:pPr>
+      <w:r>
+        <w:rPr>
+          <w:rFonts w:ascii="Arial" w:hAnsi="Arial" w:cs="Arial"/>
+          <w:sz w:val="24"/>
+          <w:szCs w:val="24"/>
+          <w:lang w:eastAsia="ar-SA"/>
+        </w:rPr>
+        <w:t xml:space="preserve">De acordo com Kay (2007), define que </w:t>
+      </w:r>
+      <w:r>
+        <w:rPr>
+          <w:rFonts w:ascii="Arial" w:hAnsi="Arial" w:cs="Arial"/>
+          <w:i/>
+          <w:sz w:val="24"/>
+          <w:szCs w:val="24"/>
+          <w:lang w:eastAsia="ar-SA"/>
+        </w:rPr>
+        <w:t>Rest</w:t>
+      </w:r>
+      <w:r>
+        <w:rPr>
+          <w:rFonts w:ascii="Arial" w:hAnsi="Arial" w:cs="Arial"/>
+          <w:sz w:val="24"/>
+          <w:szCs w:val="24"/>
+          <w:lang w:eastAsia="ar-SA"/>
+        </w:rPr>
+        <w:t xml:space="preserve"> (Representational State Transfer) contém um conjunto de princípios de arquitetura de software em rede com larga escala e protocolos e tecnologias da </w:t>
+      </w:r>
+      <w:r>
+        <w:rPr>
+          <w:rFonts w:ascii="Arial" w:hAnsi="Arial" w:cs="Arial"/>
+          <w:i/>
+          <w:sz w:val="24"/>
+          <w:szCs w:val="24"/>
+          <w:lang w:eastAsia="ar-SA"/>
+        </w:rPr>
+        <w:t>World Wide Web</w:t>
+      </w:r>
+      <w:r>
+        <w:rPr>
+          <w:rFonts w:ascii="Arial" w:hAnsi="Arial" w:cs="Arial"/>
+          <w:sz w:val="24"/>
+          <w:szCs w:val="24"/>
+          <w:lang w:eastAsia="ar-SA"/>
+        </w:rPr>
+        <w:t>. Contudo consiste a criação de um projeto com interfaces bem definidas permitindo que aplicações se comunique, pois modelam o projeto com princípios, regras e constraints, segundo Pires (2016).</w:t>
+      </w:r>
+    </w:p>
+    <w:p>
+      <w:pPr>
+        <w:ind w:firstLine="708"/>
+        <w:jc w:val="both"/>
+        <w:rPr>
+          <w:rFonts w:ascii="Arial" w:hAnsi="Arial" w:cs="Arial"/>
+          <w:sz w:val="24"/>
+          <w:szCs w:val="24"/>
+          <w:lang w:eastAsia="ar-SA"/>
+        </w:rPr>
+      </w:pPr>
+      <w:r>
+        <w:rPr>
+          <w:rFonts w:ascii="Arial" w:hAnsi="Arial" w:cs="Arial"/>
+          <w:sz w:val="24"/>
+          <w:szCs w:val="24"/>
+          <w:lang w:eastAsia="ar-SA"/>
+        </w:rPr>
+        <w:t xml:space="preserve">O </w:t>
+      </w:r>
+      <w:r>
+        <w:rPr>
+          <w:rFonts w:ascii="Arial" w:hAnsi="Arial" w:cs="Arial"/>
+          <w:i/>
+          <w:sz w:val="24"/>
+          <w:szCs w:val="24"/>
+          <w:lang w:eastAsia="ar-SA"/>
+        </w:rPr>
+        <w:t>Rest</w:t>
+      </w:r>
+      <w:r>
+        <w:rPr>
+          <w:rFonts w:ascii="Arial" w:hAnsi="Arial" w:cs="Arial"/>
+          <w:i/>
+          <w:sz w:val="24"/>
+          <w:szCs w:val="24"/>
+          <w:lang w:eastAsia="ar-SA"/>
+        </w:rPr>
+        <w:t xml:space="preserve"> </w:t>
+      </w:r>
+      <w:r>
+        <w:rPr>
+          <w:rFonts w:ascii="Arial" w:hAnsi="Arial" w:cs="Arial"/>
+          <w:sz w:val="24"/>
+          <w:szCs w:val="24"/>
+          <w:lang w:eastAsia="ar-SA"/>
+        </w:rPr>
+        <w:t>será principalmente utilizado usado para padronizar a ap</w:t>
+      </w:r>
+      <w:r>
+        <w:rPr>
+          <w:rFonts w:ascii="Arial" w:hAnsi="Arial" w:cs="Arial"/>
+          <w:sz w:val="24"/>
+          <w:szCs w:val="24"/>
+          <w:lang w:eastAsia="ar-SA"/>
+        </w:rPr>
+        <w:t>licação permitindo ter a compatibilidade</w:t>
+      </w:r>
+      <w:r>
+        <w:rPr>
+          <w:rFonts w:ascii="Arial" w:hAnsi="Arial" w:cs="Arial"/>
+          <w:sz w:val="24"/>
+          <w:szCs w:val="24"/>
+          <w:lang w:eastAsia="ar-SA"/>
+        </w:rPr>
+        <w:t xml:space="preserve"> por qualquer linguagem além do java. </w:t>
+      </w:r>
+    </w:p>
+    <w:p>
+      <w:pPr>
+        <w:rPr>
+          <w:lang w:eastAsia="ar-SA"/>
+        </w:rPr>
+      </w:pPr>
+    </w:p>
+    <w:p>
+      <w:pPr>
+        <w:rPr>
+          <w:rFonts w:ascii="Arial" w:hAnsi="Arial" w:cs="Arial"/>
+          <w:sz w:val="24"/>
+          <w:szCs w:val="24"/>
+        </w:rPr>
+      </w:pPr>
     </w:p>
     <w:p>
       <w:pPr>
@@ -7318,371 +7502,37 @@
       <w:r>
         <w:rPr>
           <w:rFonts w:ascii="Arial" w:hAnsi="Arial" w:cs="Arial"/>
-          <w:color w:val="212121"/>
-          <w:sz w:val="24"/>
-          <w:szCs w:val="24"/>
-          <w:shd w:val="clear" w:color="auto" w:fill="FFFFFF"/>
-        </w:rPr>
-        <w:t xml:space="preserve"> Está linguagem contempla o front-end da aplicação, que recebe e responde os dados em formato JSON pelo Rest para a API em java.</w:t>
-      </w:r>
-    </w:p>
-    <w:p>
-      <w:pPr>
-        <w:spacing w:line="360" w:lineRule="auto"/>
-        <w:ind w:firstLine="360"/>
-        <w:jc w:val="both"/>
-        <w:rPr>
-          <w:rFonts w:ascii="Arial" w:hAnsi="Arial" w:cs="Arial"/>
-          <w:color w:val="212121"/>
-          <w:sz w:val="24"/>
-          <w:szCs w:val="24"/>
-          <w:shd w:val="clear" w:color="auto" w:fill="FFFFFF"/>
-        </w:rPr>
-      </w:pPr>
-    </w:p>
-    <w:p>
-      <w:pPr>
-        <w:spacing w:line="360" w:lineRule="auto"/>
-        <w:ind w:firstLine="360"/>
-        <w:jc w:val="both"/>
-        <w:rPr>
-          <w:rFonts w:ascii="Arial" w:hAnsi="Arial" w:cs="Arial"/>
-          <w:color w:val="212121"/>
-          <w:sz w:val="24"/>
-          <w:szCs w:val="24"/>
-          <w:shd w:val="clear" w:color="auto" w:fill="FFFFFF"/>
-        </w:rPr>
+          <w:sz w:val="24"/>
+          <w:szCs w:val="24"/>
+        </w:rPr>
+        <w:br w:type="page"/>
+      </w:r>
+    </w:p>
+    <w:p>
+      <w:pPr>
+        <w:pStyle w:val="Heading1"/>
+      </w:pPr>
+      <w:bookmarkStart w:id="25" w:name="_Toc490595880"/>
+      <w:r>
+        <w:lastRenderedPageBreak/>
+        <w:t>DESENVOLVIMENTO DO PRODUTO</w:t>
+      </w:r>
+      <w:bookmarkEnd w:id="25"/>
+    </w:p>
+    <w:p>
+      <w:pPr>
+        <w:pStyle w:val="Titulo"/>
       </w:pPr>
     </w:p>
     <w:p>
       <w:pPr>
         <w:pStyle w:val="Heading2"/>
       </w:pPr>
-      <w:r>
-        <w:lastRenderedPageBreak/>
-        <w:t>COMPUTAÇÃO EM NUVEM</w:t>
-      </w:r>
-    </w:p>
-    <w:p>
-      <w:pPr>
-        <w:pStyle w:val="Index2"/>
-      </w:pPr>
-    </w:p>
-    <w:p>
-      <w:pPr>
-        <w:spacing w:line="360" w:lineRule="auto"/>
-        <w:ind w:firstLine="360"/>
-        <w:jc w:val="both"/>
-        <w:rPr>
-          <w:rFonts w:ascii="Arial" w:hAnsi="Arial" w:cs="Arial"/>
-          <w:color w:val="000000" w:themeColor="text1"/>
-          <w:sz w:val="24"/>
-          <w:szCs w:val="24"/>
-          <w:shd w:val="clear" w:color="auto" w:fill="FFFFFF"/>
-        </w:rPr>
-      </w:pPr>
-      <w:r>
-        <w:rPr>
-          <w:rFonts w:ascii="Arial" w:hAnsi="Arial" w:cs="Arial"/>
-          <w:color w:val="000000" w:themeColor="text1"/>
-          <w:sz w:val="24"/>
-          <w:szCs w:val="24"/>
-        </w:rPr>
-        <w:t>“</w:t>
-      </w:r>
-      <w:r>
-        <w:rPr>
-          <w:rFonts w:ascii="Arial" w:hAnsi="Arial" w:cs="Arial"/>
-          <w:color w:val="000000" w:themeColor="text1"/>
-          <w:sz w:val="24"/>
-          <w:szCs w:val="24"/>
-        </w:rPr>
-        <w:t>A computação em nuvem é a entrega sob demanda de poder computacional, armazenamento de banco de dados, aplicações e outros recursos de TI por meio de uma plataforma de serviços de nuvem via Internet com uma definição de preço conforme o uso.</w:t>
-      </w:r>
-      <w:r>
-        <w:rPr>
-          <w:rFonts w:ascii="Arial" w:hAnsi="Arial" w:cs="Arial"/>
-          <w:color w:val="000000" w:themeColor="text1"/>
-          <w:sz w:val="24"/>
-          <w:szCs w:val="24"/>
-        </w:rPr>
-        <w:t>”</w:t>
-      </w:r>
-      <w:r>
-        <w:rPr>
-          <w:rFonts w:ascii="Arial" w:hAnsi="Arial" w:cs="Arial"/>
-          <w:color w:val="000000" w:themeColor="text1"/>
-          <w:sz w:val="24"/>
-          <w:szCs w:val="24"/>
-          <w:shd w:val="clear" w:color="auto" w:fill="FFFFFF"/>
-        </w:rPr>
-        <w:t xml:space="preserve"> (AMAZOM WEB SERVICES, 2010).</w:t>
-      </w:r>
-    </w:p>
-    <w:p>
-      <w:pPr>
-        <w:spacing w:line="360" w:lineRule="auto"/>
-        <w:ind w:firstLine="360"/>
-        <w:jc w:val="both"/>
-        <w:rPr>
-          <w:rFonts w:ascii="Arial" w:hAnsi="Arial" w:cs="Arial"/>
-          <w:color w:val="000000" w:themeColor="text1"/>
-          <w:sz w:val="24"/>
-          <w:szCs w:val="24"/>
-          <w:shd w:val="clear" w:color="auto" w:fill="FFFFFF"/>
-        </w:rPr>
-      </w:pPr>
-      <w:r>
-        <w:rPr>
-          <w:rFonts w:ascii="Arial" w:hAnsi="Arial" w:cs="Arial"/>
-          <w:color w:val="000000" w:themeColor="text1"/>
-          <w:sz w:val="24"/>
-          <w:szCs w:val="24"/>
-          <w:shd w:val="clear" w:color="auto" w:fill="FFFFFF"/>
-        </w:rPr>
-        <w:t xml:space="preserve">De acordo com Azure (2010), </w:t>
-      </w:r>
-      <w:r>
-        <w:rPr>
-          <w:rFonts w:ascii="Arial" w:hAnsi="Arial" w:cs="Arial"/>
-          <w:color w:val="000000" w:themeColor="text1"/>
-          <w:sz w:val="24"/>
-          <w:szCs w:val="24"/>
-          <w:shd w:val="clear" w:color="auto" w:fill="FFFFFF"/>
-        </w:rPr>
-        <w:t>A maioria dos serviços de computação em nuvem se divide em três amplas categorias: IaaS (infraestrutura como serviço), PaaS (plataforma como serviço) e SaaS (software como serviço). </w:t>
-      </w:r>
-    </w:p>
-    <w:p>
-      <w:pPr>
-        <w:spacing w:line="360" w:lineRule="auto"/>
-        <w:ind w:firstLine="360"/>
-        <w:jc w:val="both"/>
-        <w:rPr>
-          <w:rFonts w:ascii="Arial" w:hAnsi="Arial" w:cs="Arial"/>
-          <w:color w:val="000000" w:themeColor="text1"/>
-          <w:sz w:val="24"/>
-          <w:szCs w:val="23"/>
-          <w:shd w:val="clear" w:color="auto" w:fill="FFFFFF"/>
-        </w:rPr>
-      </w:pPr>
-      <w:r>
-        <w:rPr>
-          <w:rFonts w:ascii="Arial" w:hAnsi="Arial" w:cs="Arial"/>
-          <w:color w:val="000000" w:themeColor="text1"/>
-          <w:sz w:val="24"/>
-          <w:szCs w:val="23"/>
-          <w:shd w:val="clear" w:color="auto" w:fill="FFFFFF"/>
-        </w:rPr>
-        <w:t>“</w:t>
-      </w:r>
-      <w:r>
-        <w:rPr>
-          <w:rFonts w:ascii="Arial" w:hAnsi="Arial" w:cs="Arial"/>
-          <w:color w:val="000000" w:themeColor="text1"/>
-          <w:sz w:val="24"/>
-          <w:szCs w:val="23"/>
-          <w:shd w:val="clear" w:color="auto" w:fill="FFFFFF"/>
-        </w:rPr>
-        <w:t>IaaS (Infraestrutura como serviço) é uma infraestrutura de computação instantânea, provisionada e gerenciada pela Internet. Escale ou reduza verticalmente com demanda e pague somente pelo que usar.</w:t>
-      </w:r>
-      <w:r>
-        <w:rPr>
-          <w:rFonts w:ascii="Arial" w:hAnsi="Arial" w:cs="Arial"/>
-          <w:color w:val="000000" w:themeColor="text1"/>
-          <w:sz w:val="24"/>
-          <w:szCs w:val="23"/>
-          <w:shd w:val="clear" w:color="auto" w:fill="FFFFFF"/>
-        </w:rPr>
-        <w:t>”(Azure, 2010).</w:t>
-      </w:r>
-    </w:p>
-    <w:p>
-      <w:pPr>
-        <w:spacing w:line="360" w:lineRule="auto"/>
-        <w:ind w:firstLine="360"/>
-        <w:jc w:val="both"/>
-        <w:rPr>
-          <w:rFonts w:ascii="Arial" w:hAnsi="Arial" w:cs="Arial"/>
-          <w:color w:val="000000" w:themeColor="text1"/>
-          <w:sz w:val="24"/>
-          <w:szCs w:val="24"/>
-          <w:shd w:val="clear" w:color="auto" w:fill="FFFFFF"/>
-        </w:rPr>
-      </w:pPr>
-      <w:r>
-        <w:rPr>
-          <w:rFonts w:ascii="Arial" w:hAnsi="Arial" w:cs="Arial"/>
-          <w:color w:val="000000" w:themeColor="text1"/>
-          <w:sz w:val="24"/>
-          <w:szCs w:val="24"/>
-          <w:shd w:val="clear" w:color="auto" w:fill="FFFFFF"/>
-        </w:rPr>
-        <w:t>“</w:t>
-      </w:r>
-      <w:r>
-        <w:rPr>
-          <w:rFonts w:ascii="Arial" w:hAnsi="Arial" w:cs="Arial"/>
-          <w:color w:val="000000" w:themeColor="text1"/>
-          <w:sz w:val="24"/>
-          <w:szCs w:val="24"/>
-          <w:shd w:val="clear" w:color="auto" w:fill="FFFFFF"/>
-        </w:rPr>
-        <w:t>PaaS (Plataforma como serviço) é um ambiente de desenvolvimento e implantação completo na nuvem, com recursos que permitem a você fornecer tudo, de aplicativos simples baseados em nuvem a sofisticados aplicativos empres</w:t>
-      </w:r>
-      <w:r>
-        <w:rPr>
-          <w:rFonts w:ascii="Arial" w:hAnsi="Arial" w:cs="Arial"/>
-          <w:color w:val="000000" w:themeColor="text1"/>
-          <w:sz w:val="24"/>
-          <w:szCs w:val="24"/>
-          <w:shd w:val="clear" w:color="auto" w:fill="FFFFFF"/>
-        </w:rPr>
-        <w:t>ariais habilitados para a nuvem</w:t>
-      </w:r>
-      <w:r>
-        <w:rPr>
-          <w:rFonts w:ascii="Arial" w:hAnsi="Arial" w:cs="Arial"/>
-          <w:color w:val="000000" w:themeColor="text1"/>
-          <w:sz w:val="24"/>
-          <w:szCs w:val="24"/>
-          <w:shd w:val="clear" w:color="auto" w:fill="FFFFFF"/>
-        </w:rPr>
-        <w:t>.</w:t>
-      </w:r>
-      <w:r>
-        <w:rPr>
-          <w:rFonts w:ascii="Arial" w:hAnsi="Arial" w:cs="Arial"/>
-          <w:color w:val="000000" w:themeColor="text1"/>
-          <w:sz w:val="24"/>
-          <w:szCs w:val="24"/>
-          <w:shd w:val="clear" w:color="auto" w:fill="FFFFFF"/>
-        </w:rPr>
-        <w:t>”</w:t>
-      </w:r>
-      <w:r>
-        <w:rPr>
-          <w:rFonts w:ascii="Arial" w:hAnsi="Arial" w:cs="Arial"/>
-          <w:color w:val="000000" w:themeColor="text1"/>
-          <w:sz w:val="24"/>
-          <w:szCs w:val="23"/>
-          <w:shd w:val="clear" w:color="auto" w:fill="FFFFFF"/>
-        </w:rPr>
-        <w:t xml:space="preserve"> </w:t>
-      </w:r>
-      <w:r>
-        <w:rPr>
-          <w:rFonts w:ascii="Arial" w:hAnsi="Arial" w:cs="Arial"/>
-          <w:color w:val="000000" w:themeColor="text1"/>
-          <w:sz w:val="24"/>
-          <w:szCs w:val="23"/>
-          <w:shd w:val="clear" w:color="auto" w:fill="FFFFFF"/>
-        </w:rPr>
-        <w:t>(Azure, 2010).</w:t>
-      </w:r>
-    </w:p>
-    <w:p>
-      <w:pPr>
-        <w:spacing w:line="360" w:lineRule="auto"/>
-        <w:ind w:firstLine="360"/>
-        <w:jc w:val="both"/>
-        <w:rPr>
-          <w:rFonts w:ascii="Arial" w:hAnsi="Arial" w:cs="Arial"/>
-          <w:color w:val="000000" w:themeColor="text1"/>
-          <w:sz w:val="28"/>
-          <w:szCs w:val="24"/>
-          <w:shd w:val="clear" w:color="auto" w:fill="FFFFFF"/>
-        </w:rPr>
-      </w:pPr>
-      <w:r>
-        <w:rPr>
-          <w:rFonts w:ascii="Arial" w:hAnsi="Arial" w:cs="Arial"/>
-          <w:color w:val="000000" w:themeColor="text1"/>
-          <w:sz w:val="24"/>
-          <w:szCs w:val="23"/>
-          <w:shd w:val="clear" w:color="auto" w:fill="FFFFFF"/>
-        </w:rPr>
-        <w:t>“</w:t>
-      </w:r>
-      <w:r>
-        <w:rPr>
-          <w:rFonts w:ascii="Arial" w:hAnsi="Arial" w:cs="Arial"/>
-          <w:color w:val="000000" w:themeColor="text1"/>
-          <w:sz w:val="24"/>
-          <w:szCs w:val="23"/>
-          <w:shd w:val="clear" w:color="auto" w:fill="FFFFFF"/>
-        </w:rPr>
-        <w:t>O SaaS (Software como Serviço) permite aos usuários se conectar e usar aplicativos baseados em nuvem pela Internet. Exemplos comuns são email, calendário e ferramentas do Office (como Microsoft Office 365).</w:t>
-      </w:r>
-      <w:r>
-        <w:rPr>
-          <w:rFonts w:ascii="Arial" w:hAnsi="Arial" w:cs="Arial"/>
-          <w:color w:val="000000" w:themeColor="text1"/>
-          <w:sz w:val="24"/>
-          <w:szCs w:val="23"/>
-          <w:shd w:val="clear" w:color="auto" w:fill="FFFFFF"/>
-        </w:rPr>
-        <w:t>”</w:t>
-      </w:r>
-      <w:r>
-        <w:rPr>
-          <w:rFonts w:ascii="Arial" w:hAnsi="Arial" w:cs="Arial"/>
-          <w:color w:val="000000" w:themeColor="text1"/>
-          <w:sz w:val="24"/>
-          <w:szCs w:val="23"/>
-          <w:shd w:val="clear" w:color="auto" w:fill="FFFFFF"/>
-        </w:rPr>
-        <w:t xml:space="preserve"> </w:t>
-      </w:r>
-      <w:r>
-        <w:rPr>
-          <w:rFonts w:ascii="Arial" w:hAnsi="Arial" w:cs="Arial"/>
-          <w:color w:val="000000" w:themeColor="text1"/>
-          <w:sz w:val="24"/>
-          <w:szCs w:val="23"/>
-          <w:shd w:val="clear" w:color="auto" w:fill="FFFFFF"/>
-        </w:rPr>
-        <w:t>(Azure, 2010).</w:t>
-      </w:r>
-      <w:bookmarkStart w:id="25" w:name="_GoBack"/>
-      <w:bookmarkEnd w:id="25"/>
-    </w:p>
-    <w:p>
-      <w:pPr>
-        <w:spacing w:line="360" w:lineRule="auto"/>
-        <w:ind w:firstLine="360"/>
-        <w:jc w:val="both"/>
-        <w:rPr>
-          <w:rFonts w:ascii="Arial" w:hAnsi="Arial" w:cs="Arial"/>
-          <w:color w:val="000000" w:themeColor="text1"/>
-          <w:sz w:val="28"/>
-        </w:rPr>
-      </w:pPr>
-    </w:p>
-    <w:p>
-      <w:pPr>
-        <w:pStyle w:val="Heading1"/>
-      </w:pPr>
-      <w:bookmarkStart w:id="26" w:name="_Toc490595880"/>
-      <w:r>
-        <w:t>DESENVOLVIMENTO DO PRODUTO</w:t>
+      <w:bookmarkStart w:id="26" w:name="_Toc490595881"/>
+      <w:r>
+        <w:t>HISTÓRIAS DE USUÁRIO</w:t>
       </w:r>
       <w:bookmarkEnd w:id="26"/>
-    </w:p>
-    <w:p>
-      <w:pPr>
-        <w:pStyle w:val="Titulo"/>
-      </w:pPr>
-    </w:p>
-    <w:p>
-      <w:pPr>
-        <w:pStyle w:val="Heading2"/>
-      </w:pPr>
-      <w:bookmarkStart w:id="27" w:name="_Toc490595881"/>
-      <w:r>
-        <w:t>HISTÓRIAS DE USUÁRIO</w:t>
-      </w:r>
-      <w:bookmarkEnd w:id="27"/>
     </w:p>
     <w:p>
       <w:pPr>
@@ -7754,7 +7604,6 @@
           <w:color w:val="000000" w:themeColor="text1"/>
           <w:lang w:eastAsia="pt-BR"/>
         </w:rPr>
-        <w:lastRenderedPageBreak/>
         <w:t xml:space="preserve">Segundo </w:t>
       </w:r>
       <w:r>
@@ -8162,7 +8011,7 @@
         <w:pStyle w:val="Caption"/>
         <w:ind w:left="2832"/>
       </w:pPr>
-      <w:bookmarkStart w:id="28" w:name="_Toc490595894"/>
+      <w:bookmarkStart w:id="27" w:name="_Toc490595894"/>
       <w:r>
         <w:t xml:space="preserve">Tabela </w:t>
       </w:r>
@@ -8193,7 +8042,7 @@
       <w:r>
         <w:t>– Prioridades das Histórias.</w:t>
       </w:r>
-      <w:bookmarkEnd w:id="28"/>
+      <w:bookmarkEnd w:id="27"/>
     </w:p>
     <w:p>
       <w:pPr>
@@ -8494,7 +8343,7 @@
         <w:pStyle w:val="Caption"/>
         <w:ind w:left="2832"/>
       </w:pPr>
-      <w:bookmarkStart w:id="29" w:name="_Toc490595895"/>
+      <w:bookmarkStart w:id="28" w:name="_Toc490595895"/>
       <w:r>
         <w:t xml:space="preserve">Tabela </w:t>
       </w:r>
@@ -8528,7 +8377,7 @@
       <w:r>
         <w:t>.</w:t>
       </w:r>
-      <w:bookmarkEnd w:id="29"/>
+      <w:bookmarkEnd w:id="28"/>
     </w:p>
     <w:p>
       <w:pPr>
@@ -8579,11 +8428,12 @@
       <w:pPr>
         <w:pStyle w:val="Heading3"/>
       </w:pPr>
-      <w:bookmarkStart w:id="30" w:name="_Toc490595882"/>
-      <w:r>
+      <w:bookmarkStart w:id="29" w:name="_Toc490595882"/>
+      <w:r>
+        <w:lastRenderedPageBreak/>
         <w:t>Preparo Interativo</w:t>
       </w:r>
-      <w:bookmarkEnd w:id="30"/>
+      <w:bookmarkEnd w:id="29"/>
     </w:p>
     <w:p>
       <w:pPr>
@@ -8999,7 +8849,6 @@
                 <w:szCs w:val="24"/>
                 <w:lang w:eastAsia="pt-BR"/>
               </w:rPr>
-              <w:lastRenderedPageBreak/>
               <w:t>H - 3</w:t>
             </w:r>
           </w:p>
@@ -9330,7 +9179,7 @@
       <w:pPr>
         <w:pStyle w:val="Caption"/>
       </w:pPr>
-      <w:bookmarkStart w:id="31" w:name="_Toc490595896"/>
+      <w:bookmarkStart w:id="30" w:name="_Toc490595896"/>
       <w:r>
         <w:t xml:space="preserve">Tabela </w:t>
       </w:r>
@@ -9361,35 +9210,35 @@
       <w:r>
         <w:t>Preparo Interativo</w:t>
       </w:r>
+      <w:bookmarkEnd w:id="30"/>
+    </w:p>
+    <w:p>
+      <w:pPr>
+        <w:rPr>
+          <w:lang w:eastAsia="ar-SA"/>
+        </w:rPr>
+      </w:pPr>
+      <w:r>
+        <w:rPr>
+          <w:lang w:eastAsia="ar-SA"/>
+        </w:rPr>
+        <w:t>FONTE: Autor.</w:t>
+      </w:r>
+    </w:p>
+    <w:p>
+      <w:pPr>
+        <w:pStyle w:val="NoSpacing"/>
+      </w:pPr>
+    </w:p>
+    <w:p>
+      <w:pPr>
+        <w:pStyle w:val="Heading3"/>
+      </w:pPr>
+      <w:bookmarkStart w:id="31" w:name="_Toc490595883"/>
+      <w:r>
+        <w:t>Despensa</w:t>
+      </w:r>
       <w:bookmarkEnd w:id="31"/>
-    </w:p>
-    <w:p>
-      <w:pPr>
-        <w:rPr>
-          <w:lang w:eastAsia="ar-SA"/>
-        </w:rPr>
-      </w:pPr>
-      <w:r>
-        <w:rPr>
-          <w:lang w:eastAsia="ar-SA"/>
-        </w:rPr>
-        <w:t>FONTE: Autor.</w:t>
-      </w:r>
-    </w:p>
-    <w:p>
-      <w:pPr>
-        <w:pStyle w:val="NoSpacing"/>
-      </w:pPr>
-    </w:p>
-    <w:p>
-      <w:pPr>
-        <w:pStyle w:val="Heading3"/>
-      </w:pPr>
-      <w:bookmarkStart w:id="32" w:name="_Toc490595883"/>
-      <w:r>
-        <w:t>Despensa</w:t>
-      </w:r>
-      <w:bookmarkEnd w:id="32"/>
     </w:p>
     <w:p>
       <w:pPr>
@@ -9753,7 +9602,7 @@
       <w:pPr>
         <w:pStyle w:val="Caption"/>
       </w:pPr>
-      <w:bookmarkStart w:id="33" w:name="_Toc490595897"/>
+      <w:bookmarkStart w:id="32" w:name="_Toc490595897"/>
       <w:r>
         <w:t xml:space="preserve">Tabela </w:t>
       </w:r>
@@ -9787,7 +9636,7 @@
       <w:r>
         <w:t>istórias da Despensa</w:t>
       </w:r>
-      <w:bookmarkEnd w:id="33"/>
+      <w:bookmarkEnd w:id="32"/>
     </w:p>
     <w:p>
       <w:pPr>
@@ -9842,11 +9691,12 @@
       <w:pPr>
         <w:pStyle w:val="Heading3"/>
       </w:pPr>
-      <w:bookmarkStart w:id="34" w:name="_Toc490595884"/>
-      <w:r>
+      <w:bookmarkStart w:id="33" w:name="_Toc490595884"/>
+      <w:r>
+        <w:lastRenderedPageBreak/>
         <w:t>Busca de Receitas</w:t>
       </w:r>
-      <w:bookmarkEnd w:id="34"/>
+      <w:bookmarkEnd w:id="33"/>
     </w:p>
     <w:p>
       <w:pPr>
@@ -10210,7 +10060,7 @@
       <w:pPr>
         <w:pStyle w:val="Caption"/>
       </w:pPr>
-      <w:bookmarkStart w:id="35" w:name="_Toc490595898"/>
+      <w:bookmarkStart w:id="34" w:name="_Toc490595898"/>
       <w:r>
         <w:t xml:space="preserve">Tabela </w:t>
       </w:r>
@@ -10238,35 +10088,35 @@
       <w:r>
         <w:t xml:space="preserve"> - Histórias de Busca de Receitas</w:t>
       </w:r>
+      <w:bookmarkEnd w:id="34"/>
+    </w:p>
+    <w:p>
+      <w:pPr>
+        <w:rPr>
+          <w:lang w:eastAsia="ar-SA"/>
+        </w:rPr>
+      </w:pPr>
+      <w:r>
+        <w:rPr>
+          <w:lang w:eastAsia="ar-SA"/>
+        </w:rPr>
+        <w:t>FONTE: Autor.</w:t>
+      </w:r>
+    </w:p>
+    <w:p>
+      <w:pPr>
+        <w:pStyle w:val="Index3"/>
+      </w:pPr>
+    </w:p>
+    <w:p>
+      <w:pPr>
+        <w:pStyle w:val="Heading3"/>
+      </w:pPr>
+      <w:bookmarkStart w:id="35" w:name="_Toc490595885"/>
+      <w:r>
+        <w:t>Login</w:t>
+      </w:r>
       <w:bookmarkEnd w:id="35"/>
-    </w:p>
-    <w:p>
-      <w:pPr>
-        <w:rPr>
-          <w:lang w:eastAsia="ar-SA"/>
-        </w:rPr>
-      </w:pPr>
-      <w:r>
-        <w:rPr>
-          <w:lang w:eastAsia="ar-SA"/>
-        </w:rPr>
-        <w:t>FONTE: Autor.</w:t>
-      </w:r>
-    </w:p>
-    <w:p>
-      <w:pPr>
-        <w:pStyle w:val="Index3"/>
-      </w:pPr>
-    </w:p>
-    <w:p>
-      <w:pPr>
-        <w:pStyle w:val="Heading3"/>
-      </w:pPr>
-      <w:bookmarkStart w:id="36" w:name="_Toc490595885"/>
-      <w:r>
-        <w:t>Login</w:t>
-      </w:r>
-      <w:bookmarkEnd w:id="36"/>
     </w:p>
     <w:tbl>
       <w:tblPr>
@@ -10420,7 +10270,6 @@
                 <w:szCs w:val="24"/>
                 <w:lang w:eastAsia="pt-BR"/>
               </w:rPr>
-              <w:lastRenderedPageBreak/>
               <w:t>H – 7</w:t>
             </w:r>
           </w:p>
@@ -10873,7 +10722,7 @@
       <w:pPr>
         <w:pStyle w:val="Caption"/>
       </w:pPr>
-      <w:bookmarkStart w:id="37" w:name="_Toc490595899"/>
+      <w:bookmarkStart w:id="36" w:name="_Toc490595899"/>
       <w:r>
         <w:t xml:space="preserve">Tabela </w:t>
       </w:r>
@@ -10907,30 +10756,30 @@
       <w:r>
         <w:t xml:space="preserve"> Login</w:t>
       </w:r>
+      <w:bookmarkEnd w:id="36"/>
+    </w:p>
+    <w:p>
+      <w:pPr>
+        <w:rPr>
+          <w:lang w:eastAsia="ar-SA"/>
+        </w:rPr>
+      </w:pPr>
+      <w:r>
+        <w:rPr>
+          <w:lang w:eastAsia="ar-SA"/>
+        </w:rPr>
+        <w:t>FONTE: Autor.</w:t>
+      </w:r>
+    </w:p>
+    <w:p>
+      <w:pPr>
+        <w:pStyle w:val="Heading3"/>
+      </w:pPr>
+      <w:bookmarkStart w:id="37" w:name="_Toc490595886"/>
+      <w:r>
+        <w:t>Lista de Compras</w:t>
+      </w:r>
       <w:bookmarkEnd w:id="37"/>
-    </w:p>
-    <w:p>
-      <w:pPr>
-        <w:rPr>
-          <w:lang w:eastAsia="ar-SA"/>
-        </w:rPr>
-      </w:pPr>
-      <w:r>
-        <w:rPr>
-          <w:lang w:eastAsia="ar-SA"/>
-        </w:rPr>
-        <w:t>FONTE: Autor.</w:t>
-      </w:r>
-    </w:p>
-    <w:p>
-      <w:pPr>
-        <w:pStyle w:val="Heading3"/>
-      </w:pPr>
-      <w:bookmarkStart w:id="38" w:name="_Toc490595886"/>
-      <w:r>
-        <w:t>Lista de Compras</w:t>
-      </w:r>
-      <w:bookmarkEnd w:id="38"/>
     </w:p>
     <w:p>
       <w:pPr>
@@ -11294,7 +11143,7 @@
       <w:pPr>
         <w:pStyle w:val="Caption"/>
       </w:pPr>
-      <w:bookmarkStart w:id="39" w:name="_Toc490595900"/>
+      <w:bookmarkStart w:id="38" w:name="_Toc490595900"/>
       <w:r>
         <w:t xml:space="preserve">Tabela </w:t>
       </w:r>
@@ -11322,7 +11171,7 @@
       <w:r>
         <w:t xml:space="preserve"> - Histórias da Lista de Compras</w:t>
       </w:r>
-      <w:bookmarkEnd w:id="39"/>
+      <w:bookmarkEnd w:id="38"/>
     </w:p>
     <w:p>
       <w:pPr>
@@ -11353,11 +11202,12 @@
       <w:pPr>
         <w:pStyle w:val="Heading3"/>
       </w:pPr>
-      <w:bookmarkStart w:id="40" w:name="_Toc490595887"/>
-      <w:r>
+      <w:bookmarkStart w:id="39" w:name="_Toc490595887"/>
+      <w:r>
+        <w:lastRenderedPageBreak/>
         <w:t>Publicar Receitas</w:t>
       </w:r>
-      <w:bookmarkEnd w:id="40"/>
+      <w:bookmarkEnd w:id="39"/>
     </w:p>
     <w:p>
       <w:pPr>
@@ -11849,7 +11699,7 @@
       <w:pPr>
         <w:pStyle w:val="Caption"/>
       </w:pPr>
-      <w:bookmarkStart w:id="41" w:name="_Toc490595901"/>
+      <w:bookmarkStart w:id="40" w:name="_Toc490595901"/>
       <w:r>
         <w:t xml:space="preserve">Tabela </w:t>
       </w:r>
@@ -11877,7 +11727,7 @@
       <w:r>
         <w:t xml:space="preserve"> - Histórias de Publicar Receitas</w:t>
       </w:r>
-      <w:bookmarkEnd w:id="41"/>
+      <w:bookmarkEnd w:id="40"/>
     </w:p>
     <w:p>
       <w:pPr>
@@ -11910,7 +11760,6 @@
           <w:color w:val="000000"/>
           <w:lang w:eastAsia="pt-BR"/>
         </w:rPr>
-        <w:lastRenderedPageBreak/>
         <w:br w:type="page"/>
       </w:r>
     </w:p>
@@ -11918,12 +11767,12 @@
       <w:pPr>
         <w:pStyle w:val="Heading1"/>
       </w:pPr>
-      <w:bookmarkStart w:id="42" w:name="_Toc490595888"/>
+      <w:bookmarkStart w:id="41" w:name="_Toc490595888"/>
       <w:r>
         <w:lastRenderedPageBreak/>
         <w:t>CONSIDERAÇÕES FINAIS</w:t>
       </w:r>
-      <w:bookmarkEnd w:id="42"/>
+      <w:bookmarkEnd w:id="41"/>
     </w:p>
     <w:p>
       <w:pPr>
@@ -11965,84 +11814,48 @@
       <w:pPr>
         <w:pStyle w:val="Heading1"/>
       </w:pPr>
-      <w:bookmarkStart w:id="43" w:name="_Toc490595889"/>
+      <w:bookmarkStart w:id="42" w:name="_Toc490595889"/>
       <w:r>
         <w:lastRenderedPageBreak/>
         <w:t>REFERÊNCIAS</w:t>
       </w:r>
-      <w:bookmarkEnd w:id="43"/>
+      <w:bookmarkEnd w:id="42"/>
     </w:p>
     <w:p>
       <w:pPr>
         <w:pStyle w:val="Titulo"/>
-        <w:spacing w:line="276" w:lineRule="auto"/>
-        <w:rPr>
-          <w:sz w:val="20"/>
-        </w:rPr>
-      </w:pPr>
-      <w:r>
-        <w:rPr>
-          <w:b w:val="0"/>
+      </w:pPr>
+    </w:p>
+    <w:p>
+      <w:pPr>
+        <w:pStyle w:val="NormalWeb"/>
+        <w:spacing w:before="0" w:beforeAutospacing="0" w:after="0" w:afterAutospacing="0"/>
+        <w:jc w:val="both"/>
+        <w:rPr>
+          <w:rFonts w:ascii="Helvetica" w:hAnsi="Helvetica"/>
           <w:color w:val="333333"/>
+          <w:sz w:val="29"/>
           <w:szCs w:val="29"/>
           <w:shd w:val="clear" w:color="auto" w:fill="FFFFFF"/>
         </w:rPr>
-        <w:t>AMAZON WEB SERVICES.</w:t>
-      </w:r>
-      <w:r>
-        <w:rPr>
+      </w:pPr>
+      <w:r>
+        <w:rPr>
+          <w:rFonts w:ascii="Helvetica" w:hAnsi="Helvetica"/>
           <w:color w:val="333333"/>
+          <w:sz w:val="29"/>
           <w:szCs w:val="29"/>
           <w:shd w:val="clear" w:color="auto" w:fill="FFFFFF"/>
         </w:rPr>
-        <w:t> </w:t>
-      </w:r>
-      <w:r>
-        <w:rPr>
-          <w:bCs w:val="0"/>
-          <w:color w:val="333333"/>
-          <w:szCs w:val="29"/>
-          <w:shd w:val="clear" w:color="auto" w:fill="FFFFFF"/>
-        </w:rPr>
-        <w:t>O que é a computação em nuvem?</w:t>
-      </w:r>
-      <w:r>
-        <w:rPr>
-          <w:b w:val="0"/>
-          <w:color w:val="333333"/>
-          <w:szCs w:val="29"/>
-          <w:shd w:val="clear" w:color="auto" w:fill="FFFFFF"/>
-        </w:rPr>
-        <w:t>. Disponível em: &lt;https://aws.amazon.com/pt/what-is-cloud-computing/&gt;. Acesso em: 24 ago. 2017.</w:t>
-      </w:r>
-    </w:p>
-    <w:p>
-      <w:pPr>
-        <w:pStyle w:val="NormalWeb"/>
-        <w:spacing w:before="0" w:beforeAutospacing="0" w:after="0" w:afterAutospacing="0" w:line="276" w:lineRule="auto"/>
-        <w:jc w:val="both"/>
-        <w:rPr>
-          <w:rFonts w:ascii="Arial" w:hAnsi="Arial" w:cs="Arial"/>
-          <w:color w:val="333333"/>
-          <w:szCs w:val="29"/>
-          <w:shd w:val="clear" w:color="auto" w:fill="FFFFFF"/>
-        </w:rPr>
-      </w:pPr>
-      <w:r>
-        <w:rPr>
-          <w:rFonts w:ascii="Arial" w:hAnsi="Arial" w:cs="Arial"/>
-          <w:color w:val="333333"/>
-          <w:szCs w:val="29"/>
-          <w:shd w:val="clear" w:color="auto" w:fill="FFFFFF"/>
-        </w:rPr>
         <w:t>ANGULAR. </w:t>
       </w:r>
       <w:r>
         <w:rPr>
-          <w:rFonts w:ascii="Arial" w:hAnsi="Arial" w:cs="Arial"/>
+          <w:rFonts w:ascii="Helvetica" w:hAnsi="Helvetica"/>
           <w:b/>
           <w:bCs/>
           <w:color w:val="333333"/>
+          <w:sz w:val="29"/>
           <w:szCs w:val="29"/>
           <w:shd w:val="clear" w:color="auto" w:fill="FFFFFF"/>
         </w:rPr>
@@ -12050,8 +11863,9 @@
       </w:r>
       <w:r>
         <w:rPr>
-          <w:rFonts w:ascii="Arial" w:hAnsi="Arial" w:cs="Arial"/>
+          <w:rFonts w:ascii="Helvetica" w:hAnsi="Helvetica"/>
           <w:color w:val="333333"/>
+          <w:sz w:val="29"/>
           <w:szCs w:val="29"/>
           <w:shd w:val="clear" w:color="auto" w:fill="FFFFFF"/>
         </w:rPr>
@@ -12061,19 +11875,18 @@
     <w:p>
       <w:pPr>
         <w:pStyle w:val="NormalWeb"/>
-        <w:spacing w:before="0" w:beforeAutospacing="0" w:after="0" w:afterAutospacing="0" w:line="276" w:lineRule="auto"/>
+        <w:spacing w:before="0" w:beforeAutospacing="0" w:after="0" w:afterAutospacing="0"/>
         <w:jc w:val="both"/>
         <w:rPr>
           <w:rFonts w:ascii="Arial" w:hAnsi="Arial" w:cs="Arial"/>
           <w:color w:val="000000" w:themeColor="text1"/>
-          <w:sz w:val="20"/>
         </w:rPr>
       </w:pPr>
     </w:p>
     <w:p>
       <w:pPr>
         <w:pStyle w:val="NormalWeb"/>
-        <w:spacing w:before="0" w:beforeAutospacing="0" w:after="0" w:afterAutospacing="0" w:line="276" w:lineRule="auto"/>
+        <w:spacing w:before="0" w:beforeAutospacing="0" w:after="0" w:afterAutospacing="0"/>
         <w:jc w:val="both"/>
         <w:rPr>
           <w:rFonts w:ascii="Arial" w:hAnsi="Arial" w:cs="Arial"/>
@@ -12134,7 +11947,7 @@
     <w:p>
       <w:pPr>
         <w:pStyle w:val="NormalWeb"/>
-        <w:spacing w:before="0" w:beforeAutospacing="0" w:after="0" w:afterAutospacing="0" w:line="276" w:lineRule="auto"/>
+        <w:spacing w:before="0" w:beforeAutospacing="0" w:after="0" w:afterAutospacing="0"/>
         <w:jc w:val="both"/>
         <w:rPr>
           <w:rFonts w:ascii="Arial" w:hAnsi="Arial" w:cs="Arial"/>
@@ -12144,7 +11957,7 @@
     <w:p>
       <w:pPr>
         <w:pStyle w:val="NormalWeb"/>
-        <w:spacing w:before="0" w:beforeAutospacing="0" w:after="0" w:afterAutospacing="0" w:line="276" w:lineRule="auto"/>
+        <w:spacing w:before="0" w:beforeAutospacing="0" w:after="0" w:afterAutospacing="0"/>
         <w:jc w:val="both"/>
         <w:rPr>
           <w:rFonts w:ascii="Arial" w:hAnsi="Arial" w:cs="Arial"/>
@@ -12181,7 +11994,7 @@
     <w:p>
       <w:pPr>
         <w:pStyle w:val="NormalWeb"/>
-        <w:spacing w:before="0" w:beforeAutospacing="0" w:after="0" w:afterAutospacing="0" w:line="276" w:lineRule="auto"/>
+        <w:spacing w:before="0" w:beforeAutospacing="0" w:after="0" w:afterAutospacing="0"/>
         <w:jc w:val="both"/>
         <w:rPr>
           <w:rFonts w:ascii="Arial" w:hAnsi="Arial" w:cs="Arial"/>
@@ -12191,7 +12004,7 @@
     <w:p>
       <w:pPr>
         <w:pStyle w:val="NormalWeb"/>
-        <w:spacing w:before="0" w:beforeAutospacing="0" w:after="0" w:afterAutospacing="0" w:line="276" w:lineRule="auto"/>
+        <w:spacing w:before="0" w:beforeAutospacing="0" w:after="0" w:afterAutospacing="0"/>
         <w:jc w:val="both"/>
         <w:rPr>
           <w:rFonts w:ascii="Arial" w:hAnsi="Arial" w:cs="Arial"/>
@@ -12257,7 +12070,7 @@
     <w:p>
       <w:pPr>
         <w:pStyle w:val="NormalWeb"/>
-        <w:spacing w:before="0" w:beforeAutospacing="0" w:after="0" w:afterAutospacing="0" w:line="276" w:lineRule="auto"/>
+        <w:spacing w:before="0" w:beforeAutospacing="0" w:after="0" w:afterAutospacing="0"/>
         <w:jc w:val="both"/>
         <w:rPr>
           <w:rFonts w:ascii="Arial" w:hAnsi="Arial" w:cs="Arial"/>
@@ -12318,7 +12131,7 @@
     <w:p>
       <w:pPr>
         <w:pStyle w:val="NormalWeb"/>
-        <w:spacing w:before="0" w:beforeAutospacing="0" w:after="0" w:afterAutospacing="0" w:line="276" w:lineRule="auto"/>
+        <w:spacing w:before="0" w:beforeAutospacing="0" w:after="0" w:afterAutospacing="0"/>
         <w:jc w:val="both"/>
         <w:rPr>
           <w:rFonts w:ascii="Arial" w:hAnsi="Arial" w:cs="Arial"/>
@@ -12351,7 +12164,7 @@
     <w:p>
       <w:pPr>
         <w:pStyle w:val="NormalWeb"/>
-        <w:spacing w:before="0" w:beforeAutospacing="0" w:after="0" w:afterAutospacing="0" w:line="276" w:lineRule="auto"/>
+        <w:spacing w:before="0" w:beforeAutospacing="0" w:after="0" w:afterAutospacing="0"/>
         <w:jc w:val="both"/>
         <w:rPr>
           <w:rFonts w:ascii="Arial" w:hAnsi="Arial" w:cs="Arial"/>
@@ -12361,6 +12174,7 @@
     </w:p>
     <w:p>
       <w:pPr>
+        <w:spacing w:line="360" w:lineRule="auto"/>
         <w:jc w:val="both"/>
         <w:rPr>
           <w:rFonts w:ascii="Arial" w:hAnsi="Arial" w:cs="Arial"/>
@@ -12374,15 +12188,7 @@
           <w:sz w:val="24"/>
           <w:szCs w:val="24"/>
         </w:rPr>
-        <w:t>JAVA</w:t>
-      </w:r>
-      <w:r>
-        <w:rPr>
-          <w:rFonts w:ascii="Arial" w:hAnsi="Arial" w:cs="Arial"/>
-          <w:sz w:val="24"/>
-          <w:szCs w:val="24"/>
-        </w:rPr>
-        <w:t xml:space="preserve">, </w:t>
+        <w:t xml:space="preserve">Java.com, </w:t>
       </w:r>
       <w:r>
         <w:rPr>
@@ -12420,12 +12226,11 @@
     </w:p>
     <w:p>
       <w:pPr>
-        <w:rPr>
-          <w:rFonts w:ascii="Arial" w:hAnsi="Arial" w:cs="Arial"/>
-          <w:color w:val="333333"/>
-          <w:sz w:val="24"/>
-          <w:szCs w:val="24"/>
-          <w:shd w:val="clear" w:color="auto" w:fill="FFFFFF"/>
+        <w:spacing w:line="360" w:lineRule="auto"/>
+        <w:rPr>
+          <w:rFonts w:ascii="Arial" w:hAnsi="Arial" w:cs="Arial"/>
+          <w:sz w:val="24"/>
+          <w:szCs w:val="24"/>
         </w:rPr>
       </w:pPr>
       <w:r>
@@ -12464,253 +12269,82 @@
     <w:p>
       <w:pPr>
         <w:rPr>
-          <w:rStyle w:val="reference"/>
-          <w:rFonts w:ascii="Arial" w:hAnsi="Arial" w:cs="Arial"/>
-          <w:color w:val="333333"/>
-          <w:sz w:val="24"/>
-          <w:szCs w:val="29"/>
-        </w:rPr>
-      </w:pPr>
-      <w:r>
-        <w:rPr>
-          <w:rStyle w:val="reference"/>
-          <w:rFonts w:ascii="Arial" w:hAnsi="Arial" w:cs="Arial"/>
-          <w:color w:val="333333"/>
-          <w:sz w:val="24"/>
-          <w:szCs w:val="29"/>
-        </w:rPr>
-        <w:t>MICROSOFT AZURE. </w:t>
-      </w:r>
-      <w:r>
-        <w:rPr>
-          <w:rStyle w:val="reference"/>
+          <w:rFonts w:ascii="Arial" w:hAnsi="Arial" w:cs="Arial"/>
+          <w:sz w:val="24"/>
+          <w:szCs w:val="24"/>
+        </w:rPr>
+      </w:pPr>
+      <w:r>
+        <w:rPr>
+          <w:rFonts w:ascii="Arial" w:hAnsi="Arial" w:cs="Arial"/>
+          <w:sz w:val="24"/>
+          <w:szCs w:val="24"/>
+        </w:rPr>
+        <w:t xml:space="preserve">MORAES, Allan. </w:t>
+      </w:r>
+      <w:r>
+        <w:rPr>
           <w:rFonts w:ascii="Arial" w:hAnsi="Arial" w:cs="Arial"/>
           <w:b/>
-          <w:bCs/>
-          <w:color w:val="333333"/>
-          <w:sz w:val="24"/>
-          <w:szCs w:val="29"/>
-        </w:rPr>
-        <w:t>O que é computação em nuvem?</w:t>
-      </w:r>
-      <w:r>
-        <w:rPr>
-          <w:rStyle w:val="reference"/>
-          <w:rFonts w:ascii="Arial" w:hAnsi="Arial" w:cs="Arial"/>
-          <w:color w:val="333333"/>
-          <w:sz w:val="24"/>
-          <w:szCs w:val="29"/>
-        </w:rPr>
-        <w:t>. Disponível em: &lt;https://azure.microsoft.com/pt-br/overview/what-is-cloud-computing/&gt;. Acesso em: 24 ago. 2017.</w:t>
-      </w:r>
-    </w:p>
-    <w:p>
-      <w:pPr>
-        <w:rPr>
-          <w:rStyle w:val="reference"/>
-          <w:rFonts w:ascii="Arial" w:hAnsi="Arial" w:cs="Arial"/>
-          <w:color w:val="333333"/>
-          <w:sz w:val="24"/>
-          <w:szCs w:val="29"/>
-        </w:rPr>
-      </w:pPr>
-      <w:r>
-        <w:rPr>
-          <w:rStyle w:val="reference"/>
-          <w:rFonts w:ascii="Arial" w:hAnsi="Arial" w:cs="Arial"/>
-          <w:color w:val="333333"/>
-          <w:sz w:val="24"/>
-          <w:szCs w:val="29"/>
-        </w:rPr>
-        <w:t>MICROSOFT AZURE. </w:t>
-      </w:r>
-      <w:r>
-        <w:rPr>
-          <w:rStyle w:val="reference"/>
+          <w:sz w:val="24"/>
+          <w:szCs w:val="24"/>
+        </w:rPr>
+        <w:t>O</w:t>
+      </w:r>
+      <w:r>
+        <w:rPr>
           <w:rFonts w:ascii="Arial" w:hAnsi="Arial" w:cs="Arial"/>
           <w:b/>
-          <w:bCs/>
-          <w:color w:val="333333"/>
-          <w:sz w:val="24"/>
-          <w:szCs w:val="29"/>
-        </w:rPr>
-        <w:t>O que é iaas?</w:t>
-      </w:r>
-      <w:r>
-        <w:rPr>
-          <w:rStyle w:val="reference"/>
-          <w:rFonts w:ascii="Arial" w:hAnsi="Arial" w:cs="Arial"/>
-          <w:color w:val="333333"/>
-          <w:sz w:val="24"/>
-          <w:szCs w:val="29"/>
-        </w:rPr>
-        <w:t>. Disponível em: &lt;https://azure.microsoft.com/pt-br/overview/what-is-iaas/&gt;. Acesso em: 24 ago. 2017.</w:t>
-      </w:r>
-    </w:p>
-    <w:p>
-      <w:pPr>
-        <w:rPr>
-          <w:rStyle w:val="reference"/>
-          <w:rFonts w:ascii="Arial" w:hAnsi="Arial" w:cs="Arial"/>
-          <w:color w:val="333333"/>
-          <w:sz w:val="24"/>
-          <w:szCs w:val="29"/>
-        </w:rPr>
-      </w:pPr>
-      <w:r>
-        <w:rPr>
-          <w:rStyle w:val="reference"/>
-          <w:rFonts w:ascii="Arial" w:hAnsi="Arial" w:cs="Arial"/>
-          <w:color w:val="333333"/>
-          <w:sz w:val="24"/>
-          <w:szCs w:val="29"/>
-        </w:rPr>
-        <w:t>MICROSOFT AZURE. </w:t>
-      </w:r>
-      <w:r>
-        <w:rPr>
-          <w:rStyle w:val="reference"/>
+          <w:sz w:val="24"/>
+          <w:szCs w:val="24"/>
+        </w:rPr>
+        <w:t xml:space="preserve"> que é MySQL?</w:t>
+      </w:r>
+      <w:r>
+        <w:rPr>
+          <w:rFonts w:ascii="Arial" w:hAnsi="Arial" w:cs="Arial"/>
+          <w:sz w:val="24"/>
+          <w:szCs w:val="24"/>
+        </w:rPr>
+        <w:t>. Disponível em: &lt;</w:t>
+      </w:r>
+      <w:r>
+        <w:rPr>
+          <w:rFonts w:ascii="Arial" w:hAnsi="Arial" w:cs="Arial"/>
+          <w:sz w:val="24"/>
+          <w:szCs w:val="24"/>
+        </w:rPr>
+        <w:t>https://www.mysqlbox.com.br/o-que-e-mysql/</w:t>
+      </w:r>
+      <w:r>
+        <w:rPr>
+          <w:rFonts w:ascii="Arial" w:hAnsi="Arial" w:cs="Arial"/>
+          <w:sz w:val="24"/>
+          <w:szCs w:val="24"/>
+        </w:rPr>
+        <w:t>&gt; Acesso em: 15 de agosto de 2017.</w:t>
+      </w:r>
+    </w:p>
+    <w:p>
+      <w:pPr>
+        <w:rPr>
+          <w:rFonts w:ascii="Arial" w:hAnsi="Arial" w:cs="Arial"/>
+          <w:sz w:val="24"/>
+          <w:szCs w:val="24"/>
+        </w:rPr>
+      </w:pPr>
+      <w:r>
+        <w:rPr>
+          <w:rFonts w:ascii="Arial" w:hAnsi="Arial" w:cs="Arial"/>
+          <w:sz w:val="24"/>
+          <w:szCs w:val="24"/>
+        </w:rPr>
+        <w:t xml:space="preserve">NEVES, P; RUAS, R. </w:t>
+      </w:r>
+      <w:r>
+        <w:rPr>
           <w:rFonts w:ascii="Arial" w:hAnsi="Arial" w:cs="Arial"/>
           <w:b/>
-          <w:bCs/>
-          <w:color w:val="333333"/>
-          <w:sz w:val="24"/>
-          <w:szCs w:val="29"/>
-        </w:rPr>
-        <w:t>O que é paas?</w:t>
-      </w:r>
-      <w:r>
-        <w:rPr>
-          <w:rStyle w:val="reference"/>
-          <w:rFonts w:ascii="Arial" w:hAnsi="Arial" w:cs="Arial"/>
-          <w:color w:val="333333"/>
-          <w:sz w:val="24"/>
-          <w:szCs w:val="29"/>
-        </w:rPr>
-        <w:t>. Disponível em: &lt;https://azure.microsoft.com/pt-br/overview/what-is-paas/&gt;. Acesso em: 24 ago. 2017.</w:t>
-      </w:r>
-    </w:p>
-    <w:p>
-      <w:pPr>
-        <w:rPr>
-          <w:rFonts w:ascii="Arial" w:hAnsi="Arial" w:cs="Arial"/>
-          <w:sz w:val="20"/>
-          <w:szCs w:val="24"/>
-        </w:rPr>
-      </w:pPr>
-      <w:r>
-        <w:rPr>
-          <w:rStyle w:val="reference"/>
-          <w:rFonts w:ascii="Arial" w:hAnsi="Arial" w:cs="Arial"/>
-          <w:color w:val="333333"/>
-          <w:sz w:val="24"/>
-          <w:szCs w:val="29"/>
-        </w:rPr>
-        <w:lastRenderedPageBreak/>
-        <w:t>MICROSOFT AZURE. </w:t>
-      </w:r>
-      <w:r>
-        <w:rPr>
-          <w:rStyle w:val="reference"/>
-          <w:rFonts w:ascii="Arial" w:hAnsi="Arial" w:cs="Arial"/>
-          <w:b/>
-          <w:bCs/>
-          <w:color w:val="333333"/>
-          <w:sz w:val="24"/>
-          <w:szCs w:val="29"/>
-        </w:rPr>
-        <w:t>O que é saas?</w:t>
-      </w:r>
-      <w:r>
-        <w:rPr>
-          <w:rStyle w:val="reference"/>
-          <w:rFonts w:ascii="Arial" w:hAnsi="Arial" w:cs="Arial"/>
-          <w:color w:val="333333"/>
-          <w:sz w:val="24"/>
-          <w:szCs w:val="29"/>
-        </w:rPr>
-        <w:t>. Disponível em: &lt;https://azure.microsoft.com/pt-br/overview/what-is-saas/&gt;. Acesso em: 24 ago. 2017.</w:t>
-      </w:r>
-    </w:p>
-    <w:p>
-      <w:pPr>
-        <w:rPr>
-          <w:rFonts w:ascii="Arial" w:hAnsi="Arial" w:cs="Arial"/>
-          <w:sz w:val="24"/>
-          <w:szCs w:val="24"/>
-        </w:rPr>
-      </w:pPr>
-      <w:r>
-        <w:rPr>
-          <w:rFonts w:ascii="Arial" w:hAnsi="Arial" w:cs="Arial"/>
-          <w:sz w:val="24"/>
-          <w:szCs w:val="24"/>
-        </w:rPr>
-        <w:t xml:space="preserve">MORAES, Allan. </w:t>
-      </w:r>
-      <w:r>
-        <w:rPr>
-          <w:rFonts w:ascii="Arial" w:hAnsi="Arial" w:cs="Arial"/>
-          <w:b/>
-          <w:sz w:val="24"/>
-          <w:szCs w:val="24"/>
-        </w:rPr>
-        <w:t>O</w:t>
-      </w:r>
-      <w:r>
-        <w:rPr>
-          <w:rFonts w:ascii="Arial" w:hAnsi="Arial" w:cs="Arial"/>
-          <w:b/>
-          <w:sz w:val="24"/>
-          <w:szCs w:val="24"/>
-        </w:rPr>
-        <w:t xml:space="preserve"> que é MySQL?</w:t>
-      </w:r>
-      <w:r>
-        <w:rPr>
-          <w:rFonts w:ascii="Arial" w:hAnsi="Arial" w:cs="Arial"/>
-          <w:sz w:val="24"/>
-          <w:szCs w:val="24"/>
-        </w:rPr>
-        <w:t>. Disponível em: &lt;</w:t>
-      </w:r>
-      <w:r>
-        <w:rPr>
-          <w:rFonts w:ascii="Arial" w:hAnsi="Arial" w:cs="Arial"/>
-          <w:sz w:val="24"/>
-          <w:szCs w:val="24"/>
-        </w:rPr>
-        <w:t>https://www.mysqlbox.com.br/o-que-e-mysql/</w:t>
-      </w:r>
-      <w:r>
-        <w:rPr>
-          <w:rFonts w:ascii="Arial" w:hAnsi="Arial" w:cs="Arial"/>
-          <w:sz w:val="24"/>
-          <w:szCs w:val="24"/>
-        </w:rPr>
-        <w:t>&gt; Acesso em: 15 de agosto de 2017.</w:t>
-      </w:r>
-    </w:p>
-    <w:p>
-      <w:pPr>
-        <w:rPr>
-          <w:rFonts w:ascii="Arial" w:hAnsi="Arial" w:cs="Arial"/>
-          <w:sz w:val="24"/>
-          <w:szCs w:val="24"/>
-        </w:rPr>
-      </w:pPr>
-      <w:r>
-        <w:rPr>
-          <w:rFonts w:ascii="Arial" w:hAnsi="Arial" w:cs="Arial"/>
-          <w:sz w:val="24"/>
-          <w:szCs w:val="24"/>
-        </w:rPr>
-        <w:t xml:space="preserve">NEVES, P; RUAS, R. </w:t>
-      </w:r>
-      <w:r>
-        <w:rPr>
-          <w:rFonts w:ascii="Arial" w:hAnsi="Arial" w:cs="Arial"/>
-          <w:b/>
           <w:sz w:val="24"/>
           <w:szCs w:val="24"/>
         </w:rPr>
@@ -12760,7 +12394,7 @@
     <w:p>
       <w:pPr>
         <w:pStyle w:val="NormalWeb"/>
-        <w:spacing w:before="0" w:beforeAutospacing="0" w:after="0" w:afterAutospacing="0" w:line="276" w:lineRule="auto"/>
+        <w:spacing w:before="0" w:beforeAutospacing="0" w:after="0" w:afterAutospacing="0"/>
         <w:jc w:val="both"/>
         <w:rPr>
           <w:rFonts w:ascii="Arial" w:hAnsi="Arial" w:cs="Arial"/>
@@ -12861,7 +12495,7 @@
     <w:p>
       <w:pPr>
         <w:pStyle w:val="NormalWeb"/>
-        <w:spacing w:before="0" w:beforeAutospacing="0" w:after="0" w:afterAutospacing="0" w:line="276" w:lineRule="auto"/>
+        <w:spacing w:before="0" w:beforeAutospacing="0" w:after="0" w:afterAutospacing="0" w:line="360" w:lineRule="auto"/>
         <w:jc w:val="both"/>
         <w:rPr>
           <w:rFonts w:ascii="Arial" w:hAnsi="Arial" w:cs="Arial"/>
@@ -12872,7 +12506,7 @@
     <w:p>
       <w:pPr>
         <w:pStyle w:val="NormalWeb"/>
-        <w:spacing w:before="0" w:beforeAutospacing="0" w:after="0" w:afterAutospacing="0" w:line="276" w:lineRule="auto"/>
+        <w:spacing w:before="0" w:beforeAutospacing="0" w:after="0" w:afterAutospacing="0"/>
         <w:jc w:val="both"/>
         <w:rPr>
           <w:rFonts w:ascii="Arial" w:hAnsi="Arial" w:cs="Arial"/>
@@ -12884,6 +12518,7 @@
           <w:rFonts w:ascii="Arial" w:hAnsi="Arial" w:cs="Arial"/>
           <w:color w:val="000000" w:themeColor="text1"/>
         </w:rPr>
+        <w:lastRenderedPageBreak/>
         <w:t xml:space="preserve">PERRY, Steve. </w:t>
       </w:r>
       <w:r>
@@ -12912,7 +12547,7 @@
     <w:p>
       <w:pPr>
         <w:pStyle w:val="NormalWeb"/>
-        <w:spacing w:before="0" w:beforeAutospacing="0" w:after="0" w:afterAutospacing="0" w:line="276" w:lineRule="auto"/>
+        <w:spacing w:before="0" w:beforeAutospacing="0" w:after="0" w:afterAutospacing="0"/>
         <w:jc w:val="both"/>
         <w:rPr>
           <w:rFonts w:ascii="Arial" w:hAnsi="Arial" w:cs="Arial"/>
@@ -12922,8 +12557,63 @@
     </w:p>
     <w:p>
       <w:pPr>
+        <w:widowControl w:val="0"/>
+        <w:autoSpaceDE w:val="0"/>
+        <w:autoSpaceDN w:val="0"/>
+        <w:adjustRightInd w:val="0"/>
+        <w:spacing w:after="300" w:line="240" w:lineRule="atLeast"/>
+        <w:rPr>
+          <w:sz w:val="24"/>
+          <w:szCs w:val="24"/>
+        </w:rPr>
+      </w:pPr>
+      <w:r>
+        <w:rPr>
+          <w:rFonts w:ascii="Arial" w:hAnsi="Arial" w:cs="Arial"/>
+          <w:sz w:val="24"/>
+          <w:szCs w:val="24"/>
+        </w:rPr>
+        <w:t xml:space="preserve">PIRES JACKSON. </w:t>
+      </w:r>
+      <w:r>
+        <w:rPr>
+          <w:rFonts w:ascii="Arial" w:hAnsi="Arial" w:cs="Arial"/>
+          <w:b/>
+          <w:bCs/>
+          <w:sz w:val="24"/>
+          <w:szCs w:val="24"/>
+        </w:rPr>
+        <w:t>O que é api? rest e restful? conheça as definições e diferenças!</w:t>
+      </w:r>
+      <w:r>
+        <w:rPr>
+          <w:rFonts w:ascii="Arial" w:hAnsi="Arial" w:cs="Arial"/>
+          <w:sz w:val="24"/>
+          <w:szCs w:val="24"/>
+        </w:rPr>
+        <w:t xml:space="preserve">. Disponível em: &lt;https://becode.com.br/o-que-e-api-rest-e-restful/&gt;. Acesso em: 22 </w:t>
+      </w:r>
+      <w:r>
+        <w:rPr>
+          <w:rFonts w:ascii="Arial" w:hAnsi="Arial" w:cs="Arial"/>
+          <w:sz w:val="24"/>
+          <w:szCs w:val="24"/>
+        </w:rPr>
+        <w:t>de agosto de</w:t>
+      </w:r>
+      <w:r>
+        <w:rPr>
+          <w:rFonts w:ascii="Arial" w:hAnsi="Arial" w:cs="Arial"/>
+          <w:sz w:val="24"/>
+          <w:szCs w:val="24"/>
+        </w:rPr>
+        <w:t xml:space="preserve"> 2017.</w:t>
+      </w:r>
+    </w:p>
+    <w:p>
+      <w:pPr>
         <w:pStyle w:val="NormalWeb"/>
-        <w:spacing w:before="0" w:beforeAutospacing="0" w:after="0" w:afterAutospacing="0" w:line="276" w:lineRule="auto"/>
+        <w:spacing w:before="0" w:beforeAutospacing="0" w:after="0" w:afterAutospacing="0"/>
         <w:jc w:val="both"/>
         <w:rPr>
           <w:rFonts w:ascii="Arial" w:hAnsi="Arial" w:cs="Arial"/>
@@ -13056,13 +12746,90 @@
     <w:p>
       <w:pPr>
         <w:pStyle w:val="NormalWeb"/>
-        <w:spacing w:before="0" w:beforeAutospacing="0" w:after="0" w:afterAutospacing="0" w:line="276" w:lineRule="auto"/>
+        <w:spacing w:before="0" w:beforeAutospacing="0" w:after="0" w:afterAutospacing="0"/>
         <w:jc w:val="both"/>
         <w:rPr>
           <w:rFonts w:ascii="Arial" w:hAnsi="Arial" w:cs="Arial"/>
           <w:color w:val="000000" w:themeColor="text1"/>
         </w:rPr>
       </w:pPr>
+    </w:p>
+    <w:p>
+      <w:pPr>
+        <w:widowControl w:val="0"/>
+        <w:autoSpaceDE w:val="0"/>
+        <w:autoSpaceDN w:val="0"/>
+        <w:adjustRightInd w:val="0"/>
+        <w:spacing w:after="300" w:line="240" w:lineRule="atLeast"/>
+        <w:rPr>
+          <w:rFonts w:ascii="Times New Roman" w:hAnsi="Times New Roman"/>
+          <w:sz w:val="24"/>
+          <w:szCs w:val="24"/>
+        </w:rPr>
+      </w:pPr>
+      <w:r>
+        <w:rPr>
+          <w:rFonts w:ascii="Arial" w:hAnsi="Arial" w:cs="Arial"/>
+          <w:sz w:val="24"/>
+          <w:szCs w:val="24"/>
+          <w:lang w:val="en-US"/>
+        </w:rPr>
+        <w:t>Russell Kay.</w:t>
+      </w:r>
+      <w:r>
+        <w:rPr>
+          <w:rFonts w:ascii="Arial" w:hAnsi="Arial" w:cs="Arial"/>
+          <w:b/>
+          <w:bCs/>
+          <w:sz w:val="24"/>
+          <w:szCs w:val="24"/>
+          <w:lang w:val="en-US"/>
+        </w:rPr>
+        <w:t xml:space="preserve"> </w:t>
+      </w:r>
+      <w:r>
+        <w:rPr>
+          <w:rFonts w:ascii="Arial" w:hAnsi="Arial" w:cs="Arial"/>
+          <w:b/>
+          <w:sz w:val="24"/>
+          <w:szCs w:val="24"/>
+          <w:lang w:val="en-US"/>
+        </w:rPr>
+        <w:t>Representational State Transfer (REST)</w:t>
+      </w:r>
+      <w:r>
+        <w:rPr>
+          <w:rFonts w:ascii="Arial" w:hAnsi="Arial" w:cs="Arial"/>
+          <w:sz w:val="24"/>
+          <w:szCs w:val="24"/>
+          <w:lang w:val="en-US"/>
+        </w:rPr>
+        <w:t xml:space="preserve">. </w:t>
+      </w:r>
+      <w:r>
+        <w:rPr>
+          <w:rFonts w:ascii="Arial" w:hAnsi="Arial" w:cs="Arial"/>
+          <w:sz w:val="24"/>
+          <w:szCs w:val="24"/>
+        </w:rPr>
+        <w:t xml:space="preserve">Disponível em: &lt;http://www.computerworld.com/article/2552929/networking/representational-state-transfer--rest-.html&gt;. </w:t>
+      </w:r>
+      <w:r>
+        <w:rPr>
+          <w:rFonts w:ascii="Arial" w:hAnsi="Arial" w:cs="Arial"/>
+          <w:sz w:val="24"/>
+          <w:szCs w:val="24"/>
+        </w:rPr>
+        <w:t>Acesso em: 22 de agosto de</w:t>
+      </w:r>
+      <w:r>
+        <w:rPr>
+          <w:rFonts w:ascii="Arial" w:hAnsi="Arial" w:cs="Arial"/>
+          <w:sz w:val="24"/>
+          <w:szCs w:val="24"/>
+        </w:rPr>
+        <w:t xml:space="preserve"> 2017.</w:t>
+      </w:r>
     </w:p>
     <w:p>
       <w:pPr>
@@ -13103,7 +12870,7 @@
     <w:p>
       <w:pPr>
         <w:pStyle w:val="NormalWeb"/>
-        <w:spacing w:before="0" w:beforeAutospacing="0" w:after="0" w:afterAutospacing="0" w:line="276" w:lineRule="auto"/>
+        <w:spacing w:before="0" w:beforeAutospacing="0" w:after="0" w:afterAutospacing="0"/>
         <w:jc w:val="both"/>
         <w:rPr>
           <w:rFonts w:ascii="Arial" w:hAnsi="Arial" w:cs="Arial"/>
@@ -13177,7 +12944,7 @@
     <w:p>
       <w:pPr>
         <w:pStyle w:val="NormalWeb"/>
-        <w:spacing w:before="0" w:beforeAutospacing="0" w:after="0" w:afterAutospacing="0" w:line="276" w:lineRule="auto"/>
+        <w:spacing w:before="0" w:beforeAutospacing="0" w:after="0" w:afterAutospacing="0"/>
         <w:jc w:val="both"/>
         <w:rPr>
           <w:rFonts w:ascii="Arial" w:hAnsi="Arial" w:cs="Arial"/>
@@ -13200,7 +12967,7 @@
           <w:color w:val="000000" w:themeColor="text1"/>
           <w:lang w:val="en-US"/>
         </w:rPr>
-        <w:t xml:space="preserve">What is </w:t>
+        <w:t>What is ScrumBut</w:t>
       </w:r>
       <w:proofErr w:type="gramStart"/>
       <w:r>
@@ -13211,7 +12978,7 @@
           <w:color w:val="000000" w:themeColor="text1"/>
           <w:lang w:val="en-US"/>
         </w:rPr>
-        <w:t>ScrumBut?</w:t>
+        <w:t>?</w:t>
       </w:r>
       <w:r>
         <w:rPr>
@@ -13278,6 +13045,16 @@
         </w:rPr>
       </w:pPr>
     </w:p>
+    <w:p>
+      <w:pPr>
+        <w:pStyle w:val="CommentText"/>
+      </w:pPr>
+      <w:bookmarkStart w:id="43" w:name="_GoBack"/>
+      <w:r>
+        <w:t>Ordem alfabético e checar referências cruzadas</w:t>
+      </w:r>
+    </w:p>
+    <w:bookmarkEnd w:id="43"/>
     <w:p>
       <w:pPr>
         <w:pStyle w:val="CommentText"/>
@@ -13442,7 +13219,7 @@
           <w:color w:val="000000"/>
           <w:sz w:val="24"/>
           <w:szCs w:val="24"/>
-          <w:lang w:eastAsia="pt-BR"/>
+          <w:lang w:eastAsia="ja-JP"/>
         </w:rPr>
         <w:drawing>
           <wp:inline distT="0" distB="0" distL="0" distR="0" wp14:anchorId="0D8ED2DB" wp14:editId="3B3BCD03">
@@ -13593,7 +13370,7 @@
           <w:sz w:val="24"/>
           <w:szCs w:val="24"/>
           <w:shd w:val="clear" w:color="auto" w:fill="FFFFFF"/>
-          <w:lang w:eastAsia="pt-BR"/>
+          <w:lang w:eastAsia="ja-JP"/>
         </w:rPr>
         <w:drawing>
           <wp:inline distT="0" distB="0" distL="0" distR="0" wp14:anchorId="0034C170" wp14:editId="02ED94E5">
@@ -13728,7 +13505,7 @@
           <w:color w:val="000000"/>
           <w:sz w:val="24"/>
           <w:szCs w:val="24"/>
-          <w:lang w:eastAsia="pt-BR"/>
+          <w:lang w:eastAsia="ja-JP"/>
         </w:rPr>
         <w:drawing>
           <wp:inline distT="0" distB="0" distL="0" distR="0" wp14:anchorId="6F75D94D" wp14:editId="171E4B76">
@@ -13863,7 +13640,7 @@
           <w:sz w:val="24"/>
           <w:szCs w:val="24"/>
           <w:shd w:val="clear" w:color="auto" w:fill="FFFFFF"/>
-          <w:lang w:eastAsia="pt-BR"/>
+          <w:lang w:eastAsia="ja-JP"/>
         </w:rPr>
         <w:drawing>
           <wp:inline distT="0" distB="0" distL="0" distR="0" wp14:anchorId="0041A219" wp14:editId="70F43D58">
@@ -14009,7 +13786,7 @@
           <w:sz w:val="24"/>
           <w:szCs w:val="24"/>
           <w:shd w:val="clear" w:color="auto" w:fill="FFFFFF"/>
-          <w:lang w:eastAsia="pt-BR"/>
+          <w:lang w:eastAsia="ja-JP"/>
         </w:rPr>
         <w:lastRenderedPageBreak/>
         <w:drawing>
@@ -14134,7 +13911,7 @@
           <w:sz w:val="24"/>
           <w:szCs w:val="24"/>
           <w:shd w:val="clear" w:color="auto" w:fill="FFFFFF"/>
-          <w:lang w:eastAsia="pt-BR"/>
+          <w:lang w:eastAsia="ja-JP"/>
         </w:rPr>
         <w:drawing>
           <wp:inline distT="0" distB="0" distL="0" distR="0" wp14:anchorId="1946A046" wp14:editId="457F6570">
@@ -14269,7 +14046,7 @@
           <w:sz w:val="24"/>
           <w:szCs w:val="24"/>
           <w:shd w:val="clear" w:color="auto" w:fill="FFFFFF"/>
-          <w:lang w:eastAsia="pt-BR"/>
+          <w:lang w:eastAsia="ja-JP"/>
         </w:rPr>
         <w:drawing>
           <wp:inline distT="0" distB="0" distL="0" distR="0" wp14:anchorId="43634285" wp14:editId="51FBB112">
@@ -14395,7 +14172,7 @@
           <w:sz w:val="24"/>
           <w:szCs w:val="24"/>
           <w:shd w:val="clear" w:color="auto" w:fill="FFFFFF"/>
-          <w:lang w:eastAsia="pt-BR"/>
+          <w:lang w:eastAsia="ja-JP"/>
         </w:rPr>
         <w:drawing>
           <wp:inline distT="0" distB="0" distL="0" distR="0" wp14:anchorId="3FC4E7B1" wp14:editId="7FF93735">
@@ -14543,7 +14320,7 @@
           <w:sz w:val="24"/>
           <w:szCs w:val="24"/>
           <w:shd w:val="clear" w:color="auto" w:fill="FFFFFF"/>
-          <w:lang w:eastAsia="pt-BR"/>
+          <w:lang w:eastAsia="ja-JP"/>
         </w:rPr>
         <w:drawing>
           <wp:inline distT="0" distB="0" distL="0" distR="0" wp14:anchorId="16C7D827" wp14:editId="0BBC193A">
@@ -14689,7 +14466,7 @@
           <w:sz w:val="24"/>
           <w:szCs w:val="24"/>
           <w:shd w:val="clear" w:color="auto" w:fill="FFFFFF"/>
-          <w:lang w:eastAsia="pt-BR"/>
+          <w:lang w:eastAsia="ja-JP"/>
         </w:rPr>
         <w:lastRenderedPageBreak/>
         <w:drawing>
@@ -14847,7 +14624,7 @@
           <w:sz w:val="24"/>
           <w:szCs w:val="24"/>
           <w:shd w:val="clear" w:color="auto" w:fill="FFFFFF"/>
-          <w:lang w:eastAsia="pt-BR"/>
+          <w:lang w:eastAsia="ja-JP"/>
         </w:rPr>
         <w:drawing>
           <wp:inline distT="0" distB="0" distL="0" distR="0" wp14:anchorId="668B7038" wp14:editId="0E5CF5AE">
@@ -14981,7 +14758,7 @@
           <w:sz w:val="24"/>
           <w:szCs w:val="24"/>
           <w:shd w:val="clear" w:color="auto" w:fill="FFFFFF"/>
-          <w:lang w:eastAsia="pt-BR"/>
+          <w:lang w:eastAsia="ja-JP"/>
         </w:rPr>
         <w:drawing>
           <wp:inline distT="0" distB="0" distL="0" distR="0" wp14:anchorId="1F49C5D1" wp14:editId="6C369FD7">
@@ -15116,7 +14893,7 @@
           <w:sz w:val="24"/>
           <w:szCs w:val="24"/>
           <w:shd w:val="clear" w:color="auto" w:fill="FFFFFF"/>
-          <w:lang w:eastAsia="pt-BR"/>
+          <w:lang w:eastAsia="ja-JP"/>
         </w:rPr>
         <w:lastRenderedPageBreak/>
         <w:drawing>
@@ -15242,7 +15019,7 @@
           <w:sz w:val="24"/>
           <w:szCs w:val="24"/>
           <w:shd w:val="clear" w:color="auto" w:fill="FFFFFF"/>
-          <w:lang w:eastAsia="pt-BR"/>
+          <w:lang w:eastAsia="ja-JP"/>
         </w:rPr>
         <w:drawing>
           <wp:inline distT="0" distB="0" distL="0" distR="0" wp14:anchorId="03331D2A" wp14:editId="5AF28A48">
@@ -15359,7 +15136,7 @@
           <w:sz w:val="24"/>
           <w:szCs w:val="24"/>
           <w:shd w:val="clear" w:color="auto" w:fill="FFFFFF"/>
-          <w:lang w:eastAsia="pt-BR"/>
+          <w:lang w:eastAsia="ja-JP"/>
         </w:rPr>
         <w:lastRenderedPageBreak/>
         <w:drawing>
@@ -15461,7 +15238,7 @@
           <w:sz w:val="24"/>
           <w:szCs w:val="24"/>
           <w:shd w:val="clear" w:color="auto" w:fill="FFFFFF"/>
-          <w:lang w:eastAsia="pt-BR"/>
+          <w:lang w:eastAsia="ja-JP"/>
         </w:rPr>
         <w:drawing>
           <wp:inline distT="0" distB="0" distL="0" distR="0" wp14:anchorId="3A7DE177" wp14:editId="0A3F5A2A">
@@ -15574,7 +15351,7 @@
           <w:sz w:val="24"/>
           <w:szCs w:val="24"/>
           <w:shd w:val="clear" w:color="auto" w:fill="FFFFFF"/>
-          <w:lang w:eastAsia="pt-BR"/>
+          <w:lang w:eastAsia="ja-JP"/>
         </w:rPr>
         <w:drawing>
           <wp:inline distT="0" distB="0" distL="0" distR="0" wp14:anchorId="3B72BF1F" wp14:editId="3C1AD524">
@@ -15675,7 +15452,7 @@
           <w:color w:val="000000"/>
           <w:sz w:val="24"/>
           <w:szCs w:val="24"/>
-          <w:lang w:eastAsia="pt-BR"/>
+          <w:lang w:eastAsia="ja-JP"/>
         </w:rPr>
         <w:drawing>
           <wp:inline distT="0" distB="0" distL="0" distR="0" wp14:anchorId="6C6F877D" wp14:editId="0DADB635">
@@ -16265,7 +16042,7 @@
                 <w:sz w:val="24"/>
                 <w:szCs w:val="24"/>
                 <w:shd w:val="clear" w:color="auto" w:fill="FFFFFF"/>
-                <w:lang w:eastAsia="pt-BR"/>
+                <w:lang w:eastAsia="ja-JP"/>
               </w:rPr>
               <w:drawing>
                 <wp:inline distT="0" distB="0" distL="0" distR="0" wp14:anchorId="5C33C307" wp14:editId="48CDD117">
@@ -16388,7 +16165,7 @@
 </file>
 
 <file path=word/endnotes.xml><?xml version="1.0" encoding="utf-8"?>
-<w:endnotes xmlns:wpc="http://schemas.microsoft.com/office/word/2010/wordprocessingCanvas" xmlns:cx="http://schemas.microsoft.com/office/drawing/2014/chartex" xmlns:mc="http://schemas.openxmlformats.org/markup-compatibility/2006" xmlns:o="urn:schemas-microsoft-com:office:office" xmlns:r="http://schemas.openxmlformats.org/officeDocument/2006/relationships" xmlns:m="http://schemas.openxmlformats.org/officeDocument/2006/math" xmlns:v="urn:schemas-microsoft-com:vml" xmlns:wp14="http://schemas.microsoft.com/office/word/2010/wordprocessingDrawing" xmlns:wp="http://schemas.openxmlformats.org/drawingml/2006/wordprocessingDrawing" xmlns:w10="urn:schemas-microsoft-com:office:word" xmlns:w="http://schemas.openxmlformats.org/wordprocessingml/2006/main" xmlns:w14="http://schemas.microsoft.com/office/word/2010/wordml" xmlns:w15="http://schemas.microsoft.com/office/word/2012/wordml" xmlns:w16se="http://schemas.microsoft.com/office/word/2015/wordml/symex" xmlns:wpg="http://schemas.microsoft.com/office/word/2010/wordprocessingGroup" xmlns:wpi="http://schemas.microsoft.com/office/word/2010/wordprocessingInk" xmlns:wne="http://schemas.microsoft.com/office/word/2006/wordml" xmlns:wps="http://schemas.microsoft.com/office/word/2010/wordprocessingShape" mc:Ignorable="w14 w15 w16se wp14">
+<w:endnotes xmlns:wpc="http://schemas.microsoft.com/office/word/2010/wordprocessingCanvas" xmlns:cx="http://schemas.microsoft.com/office/drawing/2014/chartex" xmlns:cx1="http://schemas.microsoft.com/office/drawing/2015/9/8/chartex" xmlns:mc="http://schemas.openxmlformats.org/markup-compatibility/2006" xmlns:o="urn:schemas-microsoft-com:office:office" xmlns:r="http://schemas.openxmlformats.org/officeDocument/2006/relationships" xmlns:m="http://schemas.openxmlformats.org/officeDocument/2006/math" xmlns:v="urn:schemas-microsoft-com:vml" xmlns:wp14="http://schemas.microsoft.com/office/word/2010/wordprocessingDrawing" xmlns:wp="http://schemas.openxmlformats.org/drawingml/2006/wordprocessingDrawing" xmlns:w10="urn:schemas-microsoft-com:office:word" xmlns:w="http://schemas.openxmlformats.org/wordprocessingml/2006/main" xmlns:w14="http://schemas.microsoft.com/office/word/2010/wordml" xmlns:w15="http://schemas.microsoft.com/office/word/2012/wordml" xmlns:w16se="http://schemas.microsoft.com/office/word/2015/wordml/symex" xmlns:wpg="http://schemas.microsoft.com/office/word/2010/wordprocessingGroup" xmlns:wpi="http://schemas.microsoft.com/office/word/2010/wordprocessingInk" xmlns:wne="http://schemas.microsoft.com/office/word/2006/wordml" xmlns:wps="http://schemas.microsoft.com/office/word/2010/wordprocessingShape" mc:Ignorable="w14 w15 w16se wp14">
   <w:endnote w:type="separator" w:id="-1">
     <w:p>
       <w:pPr>
@@ -16413,7 +16190,7 @@
 </file>
 
 <file path=word/footer1.xml><?xml version="1.0" encoding="utf-8"?>
-<w:ftr xmlns:wpc="http://schemas.microsoft.com/office/word/2010/wordprocessingCanvas" xmlns:cx="http://schemas.microsoft.com/office/drawing/2014/chartex" xmlns:mc="http://schemas.openxmlformats.org/markup-compatibility/2006" xmlns:o="urn:schemas-microsoft-com:office:office" xmlns:r="http://schemas.openxmlformats.org/officeDocument/2006/relationships" xmlns:m="http://schemas.openxmlformats.org/officeDocument/2006/math" xmlns:v="urn:schemas-microsoft-com:vml" xmlns:wp14="http://schemas.microsoft.com/office/word/2010/wordprocessingDrawing" xmlns:wp="http://schemas.openxmlformats.org/drawingml/2006/wordprocessingDrawing" xmlns:w10="urn:schemas-microsoft-com:office:word" xmlns:w="http://schemas.openxmlformats.org/wordprocessingml/2006/main" xmlns:w14="http://schemas.microsoft.com/office/word/2010/wordml" xmlns:w15="http://schemas.microsoft.com/office/word/2012/wordml" xmlns:w16se="http://schemas.microsoft.com/office/word/2015/wordml/symex" xmlns:wpg="http://schemas.microsoft.com/office/word/2010/wordprocessingGroup" xmlns:wpi="http://schemas.microsoft.com/office/word/2010/wordprocessingInk" xmlns:wne="http://schemas.microsoft.com/office/word/2006/wordml" xmlns:wps="http://schemas.microsoft.com/office/word/2010/wordprocessingShape" mc:Ignorable="w14 w15 w16se wp14">
+<w:ftr xmlns:wpc="http://schemas.microsoft.com/office/word/2010/wordprocessingCanvas" xmlns:cx="http://schemas.microsoft.com/office/drawing/2014/chartex" xmlns:cx1="http://schemas.microsoft.com/office/drawing/2015/9/8/chartex" xmlns:mc="http://schemas.openxmlformats.org/markup-compatibility/2006" xmlns:o="urn:schemas-microsoft-com:office:office" xmlns:r="http://schemas.openxmlformats.org/officeDocument/2006/relationships" xmlns:m="http://schemas.openxmlformats.org/officeDocument/2006/math" xmlns:v="urn:schemas-microsoft-com:vml" xmlns:wp14="http://schemas.microsoft.com/office/word/2010/wordprocessingDrawing" xmlns:wp="http://schemas.openxmlformats.org/drawingml/2006/wordprocessingDrawing" xmlns:w10="urn:schemas-microsoft-com:office:word" xmlns:w="http://schemas.openxmlformats.org/wordprocessingml/2006/main" xmlns:w14="http://schemas.microsoft.com/office/word/2010/wordml" xmlns:w15="http://schemas.microsoft.com/office/word/2012/wordml" xmlns:w16se="http://schemas.microsoft.com/office/word/2015/wordml/symex" xmlns:wpg="http://schemas.microsoft.com/office/word/2010/wordprocessingGroup" xmlns:wpi="http://schemas.microsoft.com/office/word/2010/wordprocessingInk" xmlns:wne="http://schemas.microsoft.com/office/word/2006/wordml" xmlns:wps="http://schemas.microsoft.com/office/word/2010/wordprocessingShape" mc:Ignorable="w14 w15 w16se wp14">
   <w:p>
     <w:pPr>
       <w:pStyle w:val="Footer"/>
@@ -16423,7 +16200,7 @@
 </file>
 
 <file path=word/footnotes.xml><?xml version="1.0" encoding="utf-8"?>
-<w:footnotes xmlns:wpc="http://schemas.microsoft.com/office/word/2010/wordprocessingCanvas" xmlns:cx="http://schemas.microsoft.com/office/drawing/2014/chartex" xmlns:mc="http://schemas.openxmlformats.org/markup-compatibility/2006" xmlns:o="urn:schemas-microsoft-com:office:office" xmlns:r="http://schemas.openxmlformats.org/officeDocument/2006/relationships" xmlns:m="http://schemas.openxmlformats.org/officeDocument/2006/math" xmlns:v="urn:schemas-microsoft-com:vml" xmlns:wp14="http://schemas.microsoft.com/office/word/2010/wordprocessingDrawing" xmlns:wp="http://schemas.openxmlformats.org/drawingml/2006/wordprocessingDrawing" xmlns:w10="urn:schemas-microsoft-com:office:word" xmlns:w="http://schemas.openxmlformats.org/wordprocessingml/2006/main" xmlns:w14="http://schemas.microsoft.com/office/word/2010/wordml" xmlns:w15="http://schemas.microsoft.com/office/word/2012/wordml" xmlns:w16se="http://schemas.microsoft.com/office/word/2015/wordml/symex" xmlns:wpg="http://schemas.microsoft.com/office/word/2010/wordprocessingGroup" xmlns:wpi="http://schemas.microsoft.com/office/word/2010/wordprocessingInk" xmlns:wne="http://schemas.microsoft.com/office/word/2006/wordml" xmlns:wps="http://schemas.microsoft.com/office/word/2010/wordprocessingShape" mc:Ignorable="w14 w15 w16se wp14">
+<w:footnotes xmlns:wpc="http://schemas.microsoft.com/office/word/2010/wordprocessingCanvas" xmlns:cx="http://schemas.microsoft.com/office/drawing/2014/chartex" xmlns:cx1="http://schemas.microsoft.com/office/drawing/2015/9/8/chartex" xmlns:mc="http://schemas.openxmlformats.org/markup-compatibility/2006" xmlns:o="urn:schemas-microsoft-com:office:office" xmlns:r="http://schemas.openxmlformats.org/officeDocument/2006/relationships" xmlns:m="http://schemas.openxmlformats.org/officeDocument/2006/math" xmlns:v="urn:schemas-microsoft-com:vml" xmlns:wp14="http://schemas.microsoft.com/office/word/2010/wordprocessingDrawing" xmlns:wp="http://schemas.openxmlformats.org/drawingml/2006/wordprocessingDrawing" xmlns:w10="urn:schemas-microsoft-com:office:word" xmlns:w="http://schemas.openxmlformats.org/wordprocessingml/2006/main" xmlns:w14="http://schemas.microsoft.com/office/word/2010/wordml" xmlns:w15="http://schemas.microsoft.com/office/word/2012/wordml" xmlns:w16se="http://schemas.microsoft.com/office/word/2015/wordml/symex" xmlns:wpg="http://schemas.microsoft.com/office/word/2010/wordprocessingGroup" xmlns:wpi="http://schemas.microsoft.com/office/word/2010/wordprocessingInk" xmlns:wne="http://schemas.microsoft.com/office/word/2006/wordml" xmlns:wps="http://schemas.microsoft.com/office/word/2010/wordprocessingShape" mc:Ignorable="w14 w15 w16se wp14">
   <w:footnote w:type="separator" w:id="-1">
     <w:p>
       <w:pPr>
@@ -16448,7 +16225,7 @@
 </file>
 
 <file path=word/header1.xml><?xml version="1.0" encoding="utf-8"?>
-<w:hdr xmlns:wpc="http://schemas.microsoft.com/office/word/2010/wordprocessingCanvas" xmlns:cx="http://schemas.microsoft.com/office/drawing/2014/chartex" xmlns:mc="http://schemas.openxmlformats.org/markup-compatibility/2006" xmlns:o="urn:schemas-microsoft-com:office:office" xmlns:r="http://schemas.openxmlformats.org/officeDocument/2006/relationships" xmlns:m="http://schemas.openxmlformats.org/officeDocument/2006/math" xmlns:v="urn:schemas-microsoft-com:vml" xmlns:wp14="http://schemas.microsoft.com/office/word/2010/wordprocessingDrawing" xmlns:wp="http://schemas.openxmlformats.org/drawingml/2006/wordprocessingDrawing" xmlns:w10="urn:schemas-microsoft-com:office:word" xmlns:w="http://schemas.openxmlformats.org/wordprocessingml/2006/main" xmlns:w14="http://schemas.microsoft.com/office/word/2010/wordml" xmlns:w15="http://schemas.microsoft.com/office/word/2012/wordml" xmlns:w16se="http://schemas.microsoft.com/office/word/2015/wordml/symex" xmlns:wpg="http://schemas.microsoft.com/office/word/2010/wordprocessingGroup" xmlns:wpi="http://schemas.microsoft.com/office/word/2010/wordprocessingInk" xmlns:wne="http://schemas.microsoft.com/office/word/2006/wordml" xmlns:wps="http://schemas.microsoft.com/office/word/2010/wordprocessingShape" mc:Ignorable="w14 w15 w16se wp14">
+<w:hdr xmlns:wpc="http://schemas.microsoft.com/office/word/2010/wordprocessingCanvas" xmlns:cx="http://schemas.microsoft.com/office/drawing/2014/chartex" xmlns:cx1="http://schemas.microsoft.com/office/drawing/2015/9/8/chartex" xmlns:mc="http://schemas.openxmlformats.org/markup-compatibility/2006" xmlns:o="urn:schemas-microsoft-com:office:office" xmlns:r="http://schemas.openxmlformats.org/officeDocument/2006/relationships" xmlns:m="http://schemas.openxmlformats.org/officeDocument/2006/math" xmlns:v="urn:schemas-microsoft-com:vml" xmlns:wp14="http://schemas.microsoft.com/office/word/2010/wordprocessingDrawing" xmlns:wp="http://schemas.openxmlformats.org/drawingml/2006/wordprocessingDrawing" xmlns:w10="urn:schemas-microsoft-com:office:word" xmlns:w="http://schemas.openxmlformats.org/wordprocessingml/2006/main" xmlns:w14="http://schemas.microsoft.com/office/word/2010/wordml" xmlns:w15="http://schemas.microsoft.com/office/word/2012/wordml" xmlns:w16se="http://schemas.microsoft.com/office/word/2015/wordml/symex" xmlns:wpg="http://schemas.microsoft.com/office/word/2010/wordprocessingGroup" xmlns:wpi="http://schemas.microsoft.com/office/word/2010/wordprocessingInk" xmlns:wne="http://schemas.microsoft.com/office/word/2006/wordml" xmlns:wps="http://schemas.microsoft.com/office/word/2010/wordprocessingShape" mc:Ignorable="w14 w15 w16se wp14">
   <w:p>
     <w:pPr>
       <w:pStyle w:val="Header"/>
@@ -16464,7 +16241,7 @@
 </file>
 
 <file path=word/header2.xml><?xml version="1.0" encoding="utf-8"?>
-<w:hdr xmlns:wpc="http://schemas.microsoft.com/office/word/2010/wordprocessingCanvas" xmlns:cx="http://schemas.microsoft.com/office/drawing/2014/chartex" xmlns:mc="http://schemas.openxmlformats.org/markup-compatibility/2006" xmlns:o="urn:schemas-microsoft-com:office:office" xmlns:r="http://schemas.openxmlformats.org/officeDocument/2006/relationships" xmlns:m="http://schemas.openxmlformats.org/officeDocument/2006/math" xmlns:v="urn:schemas-microsoft-com:vml" xmlns:wp14="http://schemas.microsoft.com/office/word/2010/wordprocessingDrawing" xmlns:wp="http://schemas.openxmlformats.org/drawingml/2006/wordprocessingDrawing" xmlns:w10="urn:schemas-microsoft-com:office:word" xmlns:w="http://schemas.openxmlformats.org/wordprocessingml/2006/main" xmlns:w14="http://schemas.microsoft.com/office/word/2010/wordml" xmlns:w15="http://schemas.microsoft.com/office/word/2012/wordml" xmlns:w16se="http://schemas.microsoft.com/office/word/2015/wordml/symex" xmlns:wpg="http://schemas.microsoft.com/office/word/2010/wordprocessingGroup" xmlns:wpi="http://schemas.microsoft.com/office/word/2010/wordprocessingInk" xmlns:wne="http://schemas.microsoft.com/office/word/2006/wordml" xmlns:wps="http://schemas.microsoft.com/office/word/2010/wordprocessingShape" mc:Ignorable="w14 w15 w16se wp14">
+<w:hdr xmlns:wpc="http://schemas.microsoft.com/office/word/2010/wordprocessingCanvas" xmlns:cx="http://schemas.microsoft.com/office/drawing/2014/chartex" xmlns:cx1="http://schemas.microsoft.com/office/drawing/2015/9/8/chartex" xmlns:mc="http://schemas.openxmlformats.org/markup-compatibility/2006" xmlns:o="urn:schemas-microsoft-com:office:office" xmlns:r="http://schemas.openxmlformats.org/officeDocument/2006/relationships" xmlns:m="http://schemas.openxmlformats.org/officeDocument/2006/math" xmlns:v="urn:schemas-microsoft-com:vml" xmlns:wp14="http://schemas.microsoft.com/office/word/2010/wordprocessingDrawing" xmlns:wp="http://schemas.openxmlformats.org/drawingml/2006/wordprocessingDrawing" xmlns:w10="urn:schemas-microsoft-com:office:word" xmlns:w="http://schemas.openxmlformats.org/wordprocessingml/2006/main" xmlns:w14="http://schemas.microsoft.com/office/word/2010/wordml" xmlns:w15="http://schemas.microsoft.com/office/word/2012/wordml" xmlns:w16se="http://schemas.microsoft.com/office/word/2015/wordml/symex" xmlns:wpg="http://schemas.microsoft.com/office/word/2010/wordprocessingGroup" xmlns:wpi="http://schemas.microsoft.com/office/word/2010/wordprocessingInk" xmlns:wne="http://schemas.microsoft.com/office/word/2006/wordml" xmlns:wps="http://schemas.microsoft.com/office/word/2010/wordprocessingShape" mc:Ignorable="w14 w15 w16se wp14">
   <w:p>
     <w:pPr>
       <w:pStyle w:val="Header"/>
@@ -16475,7 +16252,7 @@
 </file>
 
 <file path=word/header3.xml><?xml version="1.0" encoding="utf-8"?>
-<w:hdr xmlns:wpc="http://schemas.microsoft.com/office/word/2010/wordprocessingCanvas" xmlns:cx="http://schemas.microsoft.com/office/drawing/2014/chartex" xmlns:mc="http://schemas.openxmlformats.org/markup-compatibility/2006" xmlns:o="urn:schemas-microsoft-com:office:office" xmlns:r="http://schemas.openxmlformats.org/officeDocument/2006/relationships" xmlns:m="http://schemas.openxmlformats.org/officeDocument/2006/math" xmlns:v="urn:schemas-microsoft-com:vml" xmlns:wp14="http://schemas.microsoft.com/office/word/2010/wordprocessingDrawing" xmlns:wp="http://schemas.openxmlformats.org/drawingml/2006/wordprocessingDrawing" xmlns:w10="urn:schemas-microsoft-com:office:word" xmlns:w="http://schemas.openxmlformats.org/wordprocessingml/2006/main" xmlns:w14="http://schemas.microsoft.com/office/word/2010/wordml" xmlns:w15="http://schemas.microsoft.com/office/word/2012/wordml" xmlns:w16se="http://schemas.microsoft.com/office/word/2015/wordml/symex" xmlns:wpg="http://schemas.microsoft.com/office/word/2010/wordprocessingGroup" xmlns:wpi="http://schemas.microsoft.com/office/word/2010/wordprocessingInk" xmlns:wne="http://schemas.microsoft.com/office/word/2006/wordml" xmlns:wps="http://schemas.microsoft.com/office/word/2010/wordprocessingShape" mc:Ignorable="w14 w15 w16se wp14">
+<w:hdr xmlns:wpc="http://schemas.microsoft.com/office/word/2010/wordprocessingCanvas" xmlns:cx="http://schemas.microsoft.com/office/drawing/2014/chartex" xmlns:cx1="http://schemas.microsoft.com/office/drawing/2015/9/8/chartex" xmlns:mc="http://schemas.openxmlformats.org/markup-compatibility/2006" xmlns:o="urn:schemas-microsoft-com:office:office" xmlns:r="http://schemas.openxmlformats.org/officeDocument/2006/relationships" xmlns:m="http://schemas.openxmlformats.org/officeDocument/2006/math" xmlns:v="urn:schemas-microsoft-com:vml" xmlns:wp14="http://schemas.microsoft.com/office/word/2010/wordprocessingDrawing" xmlns:wp="http://schemas.openxmlformats.org/drawingml/2006/wordprocessingDrawing" xmlns:w10="urn:schemas-microsoft-com:office:word" xmlns:w="http://schemas.openxmlformats.org/wordprocessingml/2006/main" xmlns:w14="http://schemas.microsoft.com/office/word/2010/wordml" xmlns:w15="http://schemas.microsoft.com/office/word/2012/wordml" xmlns:w16se="http://schemas.microsoft.com/office/word/2015/wordml/symex" xmlns:wpg="http://schemas.microsoft.com/office/word/2010/wordprocessingGroup" xmlns:wpi="http://schemas.microsoft.com/office/word/2010/wordprocessingInk" xmlns:wne="http://schemas.microsoft.com/office/word/2006/wordml" xmlns:wps="http://schemas.microsoft.com/office/word/2010/wordprocessingShape" mc:Ignorable="w14 w15 w16se wp14">
   <w:p>
     <w:pPr>
       <w:pStyle w:val="Header"/>
@@ -16507,7 +16284,7 @@
         <w:rStyle w:val="PageNumber"/>
         <w:noProof/>
       </w:rPr>
-      <w:t>12</w:t>
+      <w:t>18</w:t>
     </w:r>
     <w:r>
       <w:rPr>
@@ -16526,7 +16303,7 @@
 </file>
 
 <file path=word/numbering.xml><?xml version="1.0" encoding="utf-8"?>
-<w:numbering xmlns:wpc="http://schemas.microsoft.com/office/word/2010/wordprocessingCanvas" xmlns:cx="http://schemas.microsoft.com/office/drawing/2014/chartex" xmlns:mc="http://schemas.openxmlformats.org/markup-compatibility/2006" xmlns:o="urn:schemas-microsoft-com:office:office" xmlns:r="http://schemas.openxmlformats.org/officeDocument/2006/relationships" xmlns:m="http://schemas.openxmlformats.org/officeDocument/2006/math" xmlns:v="urn:schemas-microsoft-com:vml" xmlns:wp14="http://schemas.microsoft.com/office/word/2010/wordprocessingDrawing" xmlns:wp="http://schemas.openxmlformats.org/drawingml/2006/wordprocessingDrawing" xmlns:w10="urn:schemas-microsoft-com:office:word" xmlns:w="http://schemas.openxmlformats.org/wordprocessingml/2006/main" xmlns:w14="http://schemas.microsoft.com/office/word/2010/wordml" xmlns:w15="http://schemas.microsoft.com/office/word/2012/wordml" xmlns:w16se="http://schemas.microsoft.com/office/word/2015/wordml/symex" xmlns:wpg="http://schemas.microsoft.com/office/word/2010/wordprocessingGroup" xmlns:wpi="http://schemas.microsoft.com/office/word/2010/wordprocessingInk" xmlns:wne="http://schemas.microsoft.com/office/word/2006/wordml" xmlns:wps="http://schemas.microsoft.com/office/word/2010/wordprocessingShape" mc:Ignorable="w14 w15 w16se wp14">
+<w:numbering xmlns:wpc="http://schemas.microsoft.com/office/word/2010/wordprocessingCanvas" xmlns:cx="http://schemas.microsoft.com/office/drawing/2014/chartex" xmlns:cx1="http://schemas.microsoft.com/office/drawing/2015/9/8/chartex" xmlns:mc="http://schemas.openxmlformats.org/markup-compatibility/2006" xmlns:o="urn:schemas-microsoft-com:office:office" xmlns:r="http://schemas.openxmlformats.org/officeDocument/2006/relationships" xmlns:m="http://schemas.openxmlformats.org/officeDocument/2006/math" xmlns:v="urn:schemas-microsoft-com:vml" xmlns:wp14="http://schemas.microsoft.com/office/word/2010/wordprocessingDrawing" xmlns:wp="http://schemas.openxmlformats.org/drawingml/2006/wordprocessingDrawing" xmlns:w10="urn:schemas-microsoft-com:office:word" xmlns:w="http://schemas.openxmlformats.org/wordprocessingml/2006/main" xmlns:w14="http://schemas.microsoft.com/office/word/2010/wordml" xmlns:w15="http://schemas.microsoft.com/office/word/2012/wordml" xmlns:w16se="http://schemas.microsoft.com/office/word/2015/wordml/symex" xmlns:wpg="http://schemas.microsoft.com/office/word/2010/wordprocessingGroup" xmlns:wpi="http://schemas.microsoft.com/office/word/2010/wordprocessingInk" xmlns:wne="http://schemas.microsoft.com/office/word/2006/wordml" xmlns:wps="http://schemas.microsoft.com/office/word/2010/wordprocessingShape" mc:Ignorable="w14 w15 w16se wp14">
   <w:abstractNum w:abstractNumId="0" w15:restartNumberingAfterBreak="0">
     <w:nsid w:val="00000001"/>
     <w:multiLevelType w:val="multilevel"/>
@@ -20705,11 +20482,6 @@
       <w:lang w:eastAsia="pt-BR"/>
     </w:rPr>
   </w:style>
-  <w:style w:type="character" w:customStyle="1" w:styleId="reference">
-    <w:name w:val="reference"/>
-    <w:basedOn w:val="DefaultParagraphFont"/>
-    <w:rsid w:val="00A641C7"/>
-  </w:style>
 </w:styles>
 </file>
 
@@ -21003,7 +20775,7 @@
 </file>
 
 <file path=customXml/itemProps1.xml><?xml version="1.0" encoding="utf-8"?>
-<ds:datastoreItem xmlns:ds="http://schemas.openxmlformats.org/officeDocument/2006/customXml" ds:itemID="{9DC0084E-B780-4CE1-809B-5D597A4E3F12}">
+<ds:datastoreItem xmlns:ds="http://schemas.openxmlformats.org/officeDocument/2006/customXml" ds:itemID="{71C1009F-0354-44FC-BCCB-A46A8CFB6E6A}">
   <ds:schemaRefs>
     <ds:schemaRef ds:uri="http://schemas.openxmlformats.org/officeDocument/2006/bibliography"/>
   </ds:schemaRefs>

</xml_diff>